<commit_message>
:zap: update use case diagram
</commit_message>
<xml_diff>
--- a/docs/Usecase Description.docx
+++ b/docs/Usecase Description.docx
@@ -84,18 +84,8 @@
           <w:sz w:val="24"/>
           <w:szCs w:val="24"/>
         </w:rPr>
-        <w:t xml:space="preserve">roduct – </w:t>
+        <w:t>roduct – UC01</w:t>
       </w:r>
-      <w:proofErr w:type="gramStart"/>
-      <w:r>
-        <w:rPr>
-          <w:rFonts w:ascii="Arial" w:hAnsi="Arial" w:cs="Arial"/>
-          <w:sz w:val="24"/>
-          <w:szCs w:val="24"/>
-        </w:rPr>
-        <w:t>UC01</w:t>
-      </w:r>
-      <w:proofErr w:type="gramEnd"/>
     </w:p>
     <w:tbl>
       <w:tblPr>
@@ -109,8 +99,8 @@
         <w:tblLook w:val="04A0" w:firstRow="1" w:lastRow="0" w:firstColumn="1" w:lastColumn="0" w:noHBand="0" w:noVBand="1"/>
       </w:tblPr>
       <w:tblGrid>
-        <w:gridCol w:w="1717"/>
-        <w:gridCol w:w="7098"/>
+        <w:gridCol w:w="1654"/>
+        <w:gridCol w:w="7161"/>
       </w:tblGrid>
       <w:tr>
         <w:tc>
@@ -983,17 +973,99 @@
                 <w:szCs w:val="20"/>
                 <w14:ligatures w14:val="none"/>
               </w:rPr>
-              <w:t xml:space="preserve">- </w:t>
-            </w:r>
-            <w:r>
-              <w:rPr>
-                <w:rFonts w:ascii="Arial" w:eastAsia="Times New Roman" w:hAnsi="Arial" w:cs="Arial"/>
-                <w:kern w:val="0"/>
-                <w:sz w:val="20"/>
-                <w:szCs w:val="20"/>
-                <w14:ligatures w14:val="none"/>
-              </w:rPr>
-              <w:t>The system displays</w:t>
+              <w:t>-</w:t>
+            </w:r>
+            <w:r>
+              <w:rPr>
+                <w:rFonts w:ascii="Arial" w:eastAsia="Times New Roman" w:hAnsi="Arial" w:cs="Arial"/>
+                <w:kern w:val="0"/>
+                <w:sz w:val="20"/>
+                <w:szCs w:val="20"/>
+                <w14:ligatures w14:val="none"/>
+              </w:rPr>
+              <w:t xml:space="preserve"> Success: a</w:t>
+            </w:r>
+            <w:r>
+              <w:rPr>
+                <w:rFonts w:ascii="Arial" w:eastAsia="Times New Roman" w:hAnsi="Arial" w:cs="Arial"/>
+                <w:kern w:val="0"/>
+                <w:sz w:val="20"/>
+                <w:szCs w:val="20"/>
+                <w14:ligatures w14:val="none"/>
+              </w:rPr>
+              <w:t xml:space="preserve"> list of </w:t>
+            </w:r>
+            <w:r>
+              <w:rPr>
+                <w:rFonts w:ascii="Arial" w:eastAsia="Times New Roman" w:hAnsi="Arial" w:cs="Arial"/>
+                <w:kern w:val="0"/>
+                <w:sz w:val="20"/>
+                <w:szCs w:val="20"/>
+                <w14:ligatures w14:val="none"/>
+              </w:rPr>
+              <w:t xml:space="preserve">products </w:t>
+            </w:r>
+            <w:r>
+              <w:rPr>
+                <w:rFonts w:ascii="Arial" w:eastAsia="Times New Roman" w:hAnsi="Arial" w:cs="Arial"/>
+                <w:kern w:val="0"/>
+                <w:sz w:val="20"/>
+                <w:szCs w:val="20"/>
+                <w14:ligatures w14:val="none"/>
+              </w:rPr>
+              <w:t>that match the search criteria</w:t>
+            </w:r>
+            <w:r>
+              <w:rPr>
+                <w:rFonts w:ascii="Arial" w:eastAsia="Times New Roman" w:hAnsi="Arial" w:cs="Arial"/>
+                <w:kern w:val="0"/>
+                <w:sz w:val="20"/>
+                <w:szCs w:val="20"/>
+                <w14:ligatures w14:val="none"/>
+              </w:rPr>
+              <w:t xml:space="preserve"> is displayed to the user</w:t>
+            </w:r>
+            <w:r>
+              <w:rPr>
+                <w:rFonts w:ascii="Arial" w:eastAsia="Times New Roman" w:hAnsi="Arial" w:cs="Arial"/>
+                <w:kern w:val="0"/>
+                <w:sz w:val="20"/>
+                <w:szCs w:val="20"/>
+                <w14:ligatures w14:val="none"/>
+              </w:rPr>
+              <w:t>.</w:t>
+            </w:r>
+          </w:p>
+          <w:p>
+            <w:pPr>
+              <w:spacing w:after="0" w:line="240" w:lineRule="auto"/>
+              <w:rPr>
+                <w:rFonts w:ascii="Arial" w:eastAsia="Times New Roman" w:hAnsi="Arial" w:cs="Arial"/>
+                <w:kern w:val="0"/>
+                <w:sz w:val="20"/>
+                <w:szCs w:val="20"/>
+                <w14:ligatures w14:val="none"/>
+              </w:rPr>
+            </w:pPr>
+            <w:r>
+              <w:rPr>
+                <w:rFonts w:ascii="Arial" w:eastAsia="Times New Roman" w:hAnsi="Arial" w:cs="Arial"/>
+                <w:kern w:val="0"/>
+                <w:sz w:val="20"/>
+                <w:szCs w:val="20"/>
+                <w14:ligatures w14:val="none"/>
+              </w:rPr>
+              <w:t>-</w:t>
+            </w:r>
+            <w:r>
+              <w:rPr>
+                <w:rFonts w:ascii="Arial" w:eastAsia="Times New Roman" w:hAnsi="Arial" w:cs="Arial"/>
+                <w:kern w:val="0"/>
+                <w:sz w:val="20"/>
+                <w:szCs w:val="20"/>
+                <w14:ligatures w14:val="none"/>
+              </w:rPr>
+              <w:t xml:space="preserve"> Failure:</w:t>
             </w:r>
             <w:r>
               <w:rPr>
@@ -1013,7 +1085,17 @@
                 <w:szCs w:val="20"/>
                 <w14:ligatures w14:val="none"/>
               </w:rPr>
-              <w:t xml:space="preserve">a list of </w:t>
+              <w:t>i</w:t>
+            </w:r>
+            <w:r>
+              <w:rPr>
+                <w:rFonts w:ascii="Arial" w:eastAsia="Times New Roman" w:hAnsi="Arial" w:cs="Arial"/>
+                <w:kern w:val="0"/>
+                <w:sz w:val="20"/>
+                <w:szCs w:val="20"/>
+                <w14:ligatures w14:val="none"/>
+              </w:rPr>
+              <w:t xml:space="preserve">f no </w:t>
             </w:r>
             <w:r>
               <w:rPr>
@@ -1033,39 +1115,27 @@
                 <w:szCs w:val="20"/>
                 <w14:ligatures w14:val="none"/>
               </w:rPr>
-              <w:t>that match the search criteria</w:t>
-            </w:r>
-            <w:r>
-              <w:rPr>
-                <w:rFonts w:ascii="Arial" w:eastAsia="Times New Roman" w:hAnsi="Arial" w:cs="Arial"/>
-                <w:kern w:val="0"/>
-                <w:sz w:val="20"/>
-                <w:szCs w:val="20"/>
-                <w14:ligatures w14:val="none"/>
-              </w:rPr>
-              <w:t>.</w:t>
-            </w:r>
-          </w:p>
-          <w:p>
-            <w:pPr>
-              <w:spacing w:after="0" w:line="240" w:lineRule="auto"/>
-              <w:rPr>
-                <w:rFonts w:ascii="Arial" w:eastAsia="Times New Roman" w:hAnsi="Arial" w:cs="Arial"/>
-                <w:kern w:val="0"/>
-                <w:sz w:val="20"/>
-                <w:szCs w:val="20"/>
-                <w14:ligatures w14:val="none"/>
-              </w:rPr>
-            </w:pPr>
-            <w:r>
-              <w:rPr>
-                <w:rFonts w:ascii="Arial" w:eastAsia="Times New Roman" w:hAnsi="Arial" w:cs="Arial"/>
-                <w:kern w:val="0"/>
-                <w:sz w:val="20"/>
-                <w:szCs w:val="20"/>
-                <w14:ligatures w14:val="none"/>
-              </w:rPr>
-              <w:t xml:space="preserve">- If no matching products are found, a message </w:t>
+              <w:t>match</w:t>
+            </w:r>
+            <w:r>
+              <w:rPr>
+                <w:rFonts w:ascii="Arial" w:eastAsia="Times New Roman" w:hAnsi="Arial" w:cs="Arial"/>
+                <w:kern w:val="0"/>
+                <w:sz w:val="20"/>
+                <w:szCs w:val="20"/>
+                <w14:ligatures w14:val="none"/>
+              </w:rPr>
+              <w:t xml:space="preserve"> the search criteria</w:t>
+            </w:r>
+            <w:r>
+              <w:rPr>
+                <w:rFonts w:ascii="Arial" w:eastAsia="Times New Roman" w:hAnsi="Arial" w:cs="Arial"/>
+                <w:kern w:val="0"/>
+                <w:sz w:val="20"/>
+                <w:szCs w:val="20"/>
+                <w14:ligatures w14:val="none"/>
+              </w:rPr>
+              <w:t xml:space="preserve">, a message </w:t>
             </w:r>
             <w:r>
               <w:rPr>
@@ -1151,7 +1221,18 @@
                 <w:szCs w:val="20"/>
                 <w14:ligatures w14:val="none"/>
               </w:rPr>
-              <w:t>Main Course</w:t>
+              <w:t xml:space="preserve">Main </w:t>
+            </w:r>
+            <w:r>
+              <w:rPr>
+                <w:rFonts w:ascii="Arial" w:eastAsia="Times New Roman" w:hAnsi="Arial" w:cs="Arial"/>
+                <w:color w:val="000000"/>
+                <w:kern w:val="0"/>
+                <w:sz w:val="20"/>
+                <w:szCs w:val="20"/>
+                <w14:ligatures w14:val="none"/>
+              </w:rPr>
+              <w:t>Flow</w:t>
             </w:r>
           </w:p>
         </w:tc>
@@ -1227,6 +1308,16 @@
               </w:rPr>
               <w:t>.</w:t>
             </w:r>
+            <w:r>
+              <w:rPr>
+                <w:rFonts w:ascii="Arial" w:eastAsia="Times New Roman" w:hAnsi="Arial" w:cs="Arial"/>
+                <w:kern w:val="0"/>
+                <w:sz w:val="20"/>
+                <w:szCs w:val="20"/>
+                <w14:ligatures w14:val="none"/>
+              </w:rPr>
+              <w:t xml:space="preserve"> </w:t>
+            </w:r>
           </w:p>
           <w:p>
             <w:pPr>
@@ -1271,18 +1362,73 @@
                 <w:szCs w:val="20"/>
                 <w14:ligatures w14:val="none"/>
               </w:rPr>
-              <w:t xml:space="preserve">The system </w:t>
-            </w:r>
-            <w:r>
-              <w:rPr>
-                <w:rFonts w:ascii="Arial" w:eastAsia="Times New Roman" w:hAnsi="Arial" w:cs="Arial"/>
-                <w:color w:val="000000"/>
-                <w:kern w:val="0"/>
-                <w:sz w:val="20"/>
-                <w:szCs w:val="20"/>
-                <w14:ligatures w14:val="none"/>
-              </w:rPr>
-              <w:t>retrieves relevant products</w:t>
+              <w:t>As soon as the user enters the keyword, t</w:t>
+            </w:r>
+            <w:r>
+              <w:rPr>
+                <w:rFonts w:ascii="Arial" w:eastAsia="Times New Roman" w:hAnsi="Arial" w:cs="Arial"/>
+                <w:color w:val="000000"/>
+                <w:kern w:val="0"/>
+                <w:sz w:val="20"/>
+                <w:szCs w:val="20"/>
+                <w14:ligatures w14:val="none"/>
+              </w:rPr>
+              <w:t>he system</w:t>
+            </w:r>
+            <w:r>
+              <w:rPr>
+                <w:rFonts w:ascii="Arial" w:eastAsia="Times New Roman" w:hAnsi="Arial" w:cs="Arial"/>
+                <w:color w:val="000000"/>
+                <w:kern w:val="0"/>
+                <w:sz w:val="20"/>
+                <w:szCs w:val="20"/>
+                <w14:ligatures w14:val="none"/>
+              </w:rPr>
+              <w:t xml:space="preserve"> </w:t>
+            </w:r>
+            <w:r>
+              <w:rPr>
+                <w:rFonts w:ascii="Arial" w:eastAsia="Times New Roman" w:hAnsi="Arial" w:cs="Arial"/>
+                <w:color w:val="000000"/>
+                <w:kern w:val="0"/>
+                <w:sz w:val="20"/>
+                <w:szCs w:val="20"/>
+                <w14:ligatures w14:val="none"/>
+              </w:rPr>
+              <w:t xml:space="preserve">will </w:t>
+            </w:r>
+            <w:r>
+              <w:rPr>
+                <w:rFonts w:ascii="Arial" w:eastAsia="Times New Roman" w:hAnsi="Arial" w:cs="Arial"/>
+                <w:color w:val="000000"/>
+                <w:kern w:val="0"/>
+                <w:sz w:val="20"/>
+                <w:szCs w:val="20"/>
+                <w14:ligatures w14:val="none"/>
+              </w:rPr>
+              <w:t>automatically process the query and</w:t>
+            </w:r>
+            <w:r>
+              <w:rPr>
+                <w:rFonts w:ascii="Arial" w:eastAsia="Times New Roman" w:hAnsi="Arial" w:cs="Arial"/>
+                <w:color w:val="000000"/>
+                <w:kern w:val="0"/>
+                <w:sz w:val="20"/>
+                <w:szCs w:val="20"/>
+                <w14:ligatures w14:val="none"/>
+              </w:rPr>
+              <w:t xml:space="preserve"> </w:t>
+            </w:r>
+            <w:r>
+              <w:rPr>
+                <w:rFonts w:ascii="Arial" w:eastAsia="Times New Roman" w:hAnsi="Arial" w:cs="Arial"/>
+                <w:color w:val="000000"/>
+                <w:kern w:val="0"/>
+                <w:sz w:val="20"/>
+                <w:szCs w:val="20"/>
+                <w14:ligatures w14:val="none"/>
+              </w:rPr>
+              <w:t>retrieve relevant products</w:t>
             </w:r>
             <w:r>
               <w:rPr>
@@ -1340,18 +1486,7 @@
                 <w:szCs w:val="20"/>
                 <w14:ligatures w14:val="none"/>
               </w:rPr>
-              <w:t>3</w:t>
-            </w:r>
-            <w:r>
-              <w:rPr>
-                <w:rFonts w:ascii="Arial" w:eastAsia="Times New Roman" w:hAnsi="Arial" w:cs="Arial"/>
-                <w:color w:val="000000"/>
-                <w:kern w:val="0"/>
-                <w:sz w:val="20"/>
-                <w:szCs w:val="20"/>
-                <w14:ligatures w14:val="none"/>
-              </w:rPr>
-              <w:t>.1</w:t>
+              <w:t>4</w:t>
             </w:r>
             <w:r>
               <w:rPr>
@@ -1474,7 +1609,18 @@
                 <w:szCs w:val="20"/>
                 <w14:ligatures w14:val="none"/>
               </w:rPr>
-              <w:t>Alternate Course</w:t>
+              <w:t xml:space="preserve">Alternate </w:t>
+            </w:r>
+            <w:r>
+              <w:rPr>
+                <w:rFonts w:ascii="Arial" w:eastAsia="Times New Roman" w:hAnsi="Arial" w:cs="Arial"/>
+                <w:color w:val="000000"/>
+                <w:kern w:val="0"/>
+                <w:sz w:val="20"/>
+                <w:szCs w:val="20"/>
+                <w14:ligatures w14:val="none"/>
+              </w:rPr>
+              <w:t>Flow</w:t>
             </w:r>
           </w:p>
         </w:tc>
@@ -1500,22 +1646,57 @@
               <w:spacing w:after="0" w:line="240" w:lineRule="auto"/>
               <w:rPr>
                 <w:rFonts w:ascii="Arial" w:eastAsia="Times New Roman" w:hAnsi="Arial" w:cs="Arial"/>
-                <w:kern w:val="0"/>
-                <w:sz w:val="20"/>
-                <w:szCs w:val="20"/>
-                <w14:ligatures w14:val="none"/>
-              </w:rPr>
-            </w:pPr>
-            <w:r>
-              <w:rPr>
-                <w:rFonts w:ascii="Arial" w:eastAsia="Times New Roman" w:hAnsi="Arial" w:cs="Arial"/>
-                <w:color w:val="000000"/>
-                <w:kern w:val="0"/>
-                <w:sz w:val="20"/>
-                <w:szCs w:val="20"/>
-                <w14:ligatures w14:val="none"/>
-              </w:rPr>
-              <w:t>3.2</w:t>
+                <w:color w:val="000000"/>
+                <w:kern w:val="0"/>
+                <w:sz w:val="20"/>
+                <w:szCs w:val="20"/>
+                <w14:ligatures w14:val="none"/>
+              </w:rPr>
+            </w:pPr>
+            <w:r>
+              <w:rPr>
+                <w:rFonts w:ascii="Arial" w:eastAsia="Times New Roman" w:hAnsi="Arial" w:cs="Arial"/>
+                <w:color w:val="000000"/>
+                <w:kern w:val="0"/>
+                <w:sz w:val="20"/>
+                <w:szCs w:val="20"/>
+                <w14:ligatures w14:val="none"/>
+              </w:rPr>
+              <w:t>AF1: No results found</w:t>
+            </w:r>
+          </w:p>
+          <w:p>
+            <w:pPr>
+              <w:spacing w:after="0" w:line="240" w:lineRule="auto"/>
+              <w:rPr>
+                <w:rFonts w:ascii="Arial" w:eastAsia="Times New Roman" w:hAnsi="Arial" w:cs="Arial"/>
+                <w:kern w:val="0"/>
+                <w:sz w:val="20"/>
+                <w:szCs w:val="20"/>
+                <w14:ligatures w14:val="none"/>
+              </w:rPr>
+            </w:pPr>
+            <w:r>
+              <w:rPr>
+                <w:rFonts w:ascii="Arial" w:eastAsia="Times New Roman" w:hAnsi="Arial" w:cs="Arial"/>
+                <w:color w:val="000000"/>
+                <w:kern w:val="0"/>
+                <w:sz w:val="20"/>
+                <w:szCs w:val="20"/>
+                <w14:ligatures w14:val="none"/>
+              </w:rPr>
+              <w:t>4</w:t>
+            </w:r>
+            <w:r>
+              <w:rPr>
+                <w:rFonts w:ascii="Arial" w:eastAsia="Times New Roman" w:hAnsi="Arial" w:cs="Arial"/>
+                <w:color w:val="000000"/>
+                <w:kern w:val="0"/>
+                <w:sz w:val="20"/>
+                <w:szCs w:val="20"/>
+                <w14:ligatures w14:val="none"/>
+              </w:rPr>
+              <w:t>a</w:t>
             </w:r>
             <w:r>
               <w:rPr>
@@ -1675,28 +1856,55 @@
               <w:spacing w:after="0" w:line="240" w:lineRule="auto"/>
               <w:rPr>
                 <w:rFonts w:ascii="Arial" w:eastAsia="Times New Roman" w:hAnsi="Arial" w:cs="Arial"/>
-                <w:color w:val="000000"/>
-                <w:kern w:val="0"/>
-                <w:sz w:val="20"/>
-                <w:szCs w:val="20"/>
-                <w14:ligatures w14:val="none"/>
-              </w:rPr>
-            </w:pPr>
-            <w:r>
-              <w:rPr>
-                <w:rFonts w:ascii="Arial" w:eastAsia="Times New Roman" w:hAnsi="Arial" w:cs="Arial"/>
-                <w:color w:val="000000"/>
-                <w:kern w:val="0"/>
-                <w:sz w:val="20"/>
-                <w:szCs w:val="20"/>
-                <w14:ligatures w14:val="none"/>
-              </w:rPr>
-              <w:t>Ex1: Problems on internet connection</w:t>
-            </w:r>
-            <w:r>
-              <w:rPr>
-                <w:rFonts w:ascii="Arial" w:eastAsia="Times New Roman" w:hAnsi="Arial" w:cs="Arial"/>
-                <w:color w:val="000000"/>
+                <w:kern w:val="0"/>
+                <w:sz w:val="20"/>
+                <w:szCs w:val="20"/>
+                <w14:ligatures w14:val="none"/>
+              </w:rPr>
+            </w:pPr>
+            <w:r>
+              <w:rPr>
+                <w:rFonts w:ascii="Arial" w:eastAsia="Times New Roman" w:hAnsi="Arial" w:cs="Arial"/>
+                <w:kern w:val="0"/>
+                <w:sz w:val="20"/>
+                <w:szCs w:val="20"/>
+                <w14:ligatures w14:val="none"/>
+              </w:rPr>
+              <w:t>Ex</w:t>
+            </w:r>
+            <w:r>
+              <w:rPr>
+                <w:rFonts w:ascii="Arial" w:eastAsia="Times New Roman" w:hAnsi="Arial" w:cs="Arial"/>
+                <w:kern w:val="0"/>
+                <w:sz w:val="20"/>
+                <w:szCs w:val="20"/>
+                <w14:ligatures w14:val="none"/>
+              </w:rPr>
+              <w:t>1</w:t>
+            </w:r>
+            <w:r>
+              <w:rPr>
+                <w:rFonts w:ascii="Arial" w:eastAsia="Times New Roman" w:hAnsi="Arial" w:cs="Arial"/>
+                <w:kern w:val="0"/>
+                <w:sz w:val="20"/>
+                <w:szCs w:val="20"/>
+                <w14:ligatures w14:val="none"/>
+              </w:rPr>
+              <w:t xml:space="preserve">: </w:t>
+            </w:r>
+            <w:r>
+              <w:rPr>
+                <w:rFonts w:ascii="Arial" w:eastAsia="Times New Roman" w:hAnsi="Arial" w:cs="Arial"/>
+                <w:kern w:val="0"/>
+                <w:sz w:val="20"/>
+                <w:szCs w:val="20"/>
+                <w14:ligatures w14:val="none"/>
+              </w:rPr>
+              <w:t>Internal Server Error</w:t>
+            </w:r>
+            <w:r>
+              <w:rPr>
+                <w:rFonts w:ascii="Arial" w:eastAsia="Times New Roman" w:hAnsi="Arial" w:cs="Arial"/>
                 <w:kern w:val="0"/>
                 <w:sz w:val="20"/>
                 <w:szCs w:val="20"/>
@@ -1724,7 +1932,7 @@
                 <w:szCs w:val="20"/>
                 <w14:ligatures w14:val="none"/>
               </w:rPr>
-              <w:t>Ex2: Lost database connection</w:t>
+              <w:t>2a</w:t>
             </w:r>
             <w:r>
               <w:rPr>
@@ -1736,27 +1944,35 @@
               </w:rPr>
               <w:t>.</w:t>
             </w:r>
-          </w:p>
-          <w:p>
-            <w:pPr>
-              <w:spacing w:after="0" w:line="240" w:lineRule="auto"/>
-              <w:rPr>
-                <w:rFonts w:ascii="Arial" w:eastAsia="Times New Roman" w:hAnsi="Arial" w:cs="Arial"/>
-                <w:kern w:val="0"/>
-                <w:sz w:val="20"/>
-                <w:szCs w:val="20"/>
-                <w14:ligatures w14:val="none"/>
-              </w:rPr>
-            </w:pPr>
-            <w:r>
-              <w:rPr>
-                <w:rFonts w:ascii="Arial" w:eastAsia="Times New Roman" w:hAnsi="Arial" w:cs="Arial"/>
-                <w:kern w:val="0"/>
-                <w:sz w:val="20"/>
-                <w:szCs w:val="20"/>
-                <w14:ligatures w14:val="none"/>
-              </w:rPr>
-              <w:t>- The system redirects user to the “Error” page.</w:t>
+            <w:r>
+              <w:rPr>
+                <w:rFonts w:ascii="Arial" w:eastAsia="Times New Roman" w:hAnsi="Arial" w:cs="Arial"/>
+                <w:kern w:val="0"/>
+                <w:sz w:val="20"/>
+                <w:szCs w:val="20"/>
+                <w14:ligatures w14:val="none"/>
+              </w:rPr>
+              <w:t xml:space="preserve"> The system redirects user to the </w:t>
+            </w:r>
+            <w:r>
+              <w:rPr>
+                <w:rFonts w:ascii="Arial" w:eastAsia="Times New Roman" w:hAnsi="Arial" w:cs="Arial"/>
+                <w:kern w:val="0"/>
+                <w:sz w:val="20"/>
+                <w:szCs w:val="20"/>
+                <w14:ligatures w14:val="none"/>
+              </w:rPr>
+              <w:t>error</w:t>
+            </w:r>
+            <w:r>
+              <w:rPr>
+                <w:rFonts w:ascii="Arial" w:eastAsia="Times New Roman" w:hAnsi="Arial" w:cs="Arial"/>
+                <w:kern w:val="0"/>
+                <w:sz w:val="20"/>
+                <w:szCs w:val="20"/>
+                <w14:ligatures w14:val="none"/>
+              </w:rPr>
+              <w:t xml:space="preserve"> page.</w:t>
             </w:r>
           </w:p>
         </w:tc>
@@ -1801,7 +2017,6 @@
         </w:rPr>
         <w:t xml:space="preserve"> </w:t>
       </w:r>
-      <w:proofErr w:type="gramStart"/>
       <w:r>
         <w:rPr>
           <w:rFonts w:ascii="Arial" w:hAnsi="Arial" w:cs="Arial"/>
@@ -1818,7 +2033,6 @@
         </w:rPr>
         <w:t>2</w:t>
       </w:r>
-      <w:proofErr w:type="gramEnd"/>
     </w:p>
     <w:p>
       <w:pPr>
@@ -3723,6 +3937,7 @@
                 <w:szCs w:val="20"/>
                 <w14:ligatures w14:val="none"/>
               </w:rPr>
+              <w:lastRenderedPageBreak/>
               <w:t>Update permission</w:t>
             </w:r>
           </w:p>
@@ -3858,7 +4073,6 @@
                 <w:szCs w:val="20"/>
                 <w14:ligatures w14:val="none"/>
               </w:rPr>
-              <w:lastRenderedPageBreak/>
               <w:t>Use</w:t>
             </w:r>
             <w:r>
@@ -5003,40 +5217,7 @@
                 <w:szCs w:val="20"/>
                 <w14:ligatures w14:val="none"/>
               </w:rPr>
-              <w:t xml:space="preserve">8. </w:t>
-            </w:r>
-            <w:r>
-              <w:rPr>
-                <w:rFonts w:ascii="Arial" w:eastAsia="Times New Roman" w:hAnsi="Arial" w:cs="Arial"/>
-                <w:color w:val="000000"/>
-                <w:kern w:val="0"/>
-                <w:sz w:val="20"/>
-                <w:szCs w:val="20"/>
-                <w14:ligatures w14:val="none"/>
-              </w:rPr>
-              <w:t xml:space="preserve">The system redirect user to </w:t>
-            </w:r>
-            <w:r>
-              <w:rPr>
-                <w:rFonts w:ascii="Arial" w:eastAsia="Times New Roman" w:hAnsi="Arial" w:cs="Arial"/>
-                <w:color w:val="000000"/>
-                <w:kern w:val="0"/>
-                <w:sz w:val="20"/>
-                <w:szCs w:val="20"/>
-                <w14:ligatures w14:val="none"/>
-              </w:rPr>
-              <w:t>permission</w:t>
-            </w:r>
-            <w:r>
-              <w:rPr>
-                <w:rFonts w:ascii="Arial" w:eastAsia="Times New Roman" w:hAnsi="Arial" w:cs="Arial"/>
-                <w:color w:val="000000"/>
-                <w:kern w:val="0"/>
-                <w:sz w:val="20"/>
-                <w:szCs w:val="20"/>
-                <w14:ligatures w14:val="none"/>
-              </w:rPr>
-              <w:t xml:space="preserve"> list page to view the updated.</w:t>
+              <w:t>8. The system redirect user to permission list page to view the updated.</w:t>
             </w:r>
           </w:p>
         </w:tc>
@@ -7158,6 +7339,7 @@
                 <w:szCs w:val="20"/>
                 <w14:ligatures w14:val="none"/>
               </w:rPr>
+              <w:lastRenderedPageBreak/>
               <w:t>View details product</w:t>
             </w:r>
           </w:p>
@@ -7293,7 +7475,6 @@
                 <w:szCs w:val="20"/>
                 <w14:ligatures w14:val="none"/>
               </w:rPr>
-              <w:lastRenderedPageBreak/>
               <w:t>Use</w:t>
             </w:r>
             <w:r>
@@ -8580,18 +8761,8 @@
           <w:sz w:val="24"/>
           <w:szCs w:val="24"/>
         </w:rPr>
-        <w:t xml:space="preserve"> – </w:t>
+        <w:t xml:space="preserve"> – UC04</w:t>
       </w:r>
-      <w:proofErr w:type="gramStart"/>
-      <w:r>
-        <w:rPr>
-          <w:rFonts w:ascii="Arial" w:hAnsi="Arial" w:cs="Arial"/>
-          <w:sz w:val="24"/>
-          <w:szCs w:val="24"/>
-        </w:rPr>
-        <w:t>UC04</w:t>
-      </w:r>
-      <w:proofErr w:type="gramEnd"/>
     </w:p>
     <w:p>
       <w:pPr>
@@ -9741,27 +9912,7 @@
                 <w:szCs w:val="20"/>
                 <w14:ligatures w14:val="none"/>
               </w:rPr>
-              <w:t>User accesses to the “</w:t>
-            </w:r>
-            <w:r>
-              <w:rPr>
-                <w:rFonts w:ascii="Arial" w:eastAsia="Times New Roman" w:hAnsi="Arial" w:cs="Arial"/>
-                <w:kern w:val="0"/>
-                <w:sz w:val="20"/>
-                <w:szCs w:val="20"/>
-                <w14:ligatures w14:val="none"/>
-              </w:rPr>
-              <w:t>Roles</w:t>
-            </w:r>
-            <w:r>
-              <w:rPr>
-                <w:rFonts w:ascii="Arial" w:eastAsia="Times New Roman" w:hAnsi="Arial" w:cs="Arial"/>
-                <w:kern w:val="0"/>
-                <w:sz w:val="20"/>
-                <w:szCs w:val="20"/>
-                <w14:ligatures w14:val="none"/>
-              </w:rPr>
-              <w:t xml:space="preserve"> management” page.</w:t>
+              <w:t>User accesses to the “Roles management” page.</w:t>
             </w:r>
           </w:p>
           <w:p>
@@ -10720,6 +10871,7 @@
                 <w:szCs w:val="20"/>
                 <w14:ligatures w14:val="none"/>
               </w:rPr>
+              <w:lastRenderedPageBreak/>
               <w:t>Description</w:t>
             </w:r>
           </w:p>
@@ -10957,7 +11109,6 @@
                 <w:szCs w:val="20"/>
                 <w14:ligatures w14:val="none"/>
               </w:rPr>
-              <w:lastRenderedPageBreak/>
               <w:t>Trigger</w:t>
             </w:r>
           </w:p>
@@ -11728,40 +11879,7 @@
                 <w:szCs w:val="20"/>
                 <w14:ligatures w14:val="none"/>
               </w:rPr>
-              <w:t xml:space="preserve">6. </w:t>
-            </w:r>
-            <w:r>
-              <w:rPr>
-                <w:rFonts w:ascii="Arial" w:eastAsia="Times New Roman" w:hAnsi="Arial" w:cs="Arial"/>
-                <w:color w:val="000000"/>
-                <w:kern w:val="0"/>
-                <w:sz w:val="20"/>
-                <w:szCs w:val="20"/>
-                <w14:ligatures w14:val="none"/>
-              </w:rPr>
-              <w:t xml:space="preserve">The system redirect user to </w:t>
-            </w:r>
-            <w:r>
-              <w:rPr>
-                <w:rFonts w:ascii="Arial" w:eastAsia="Times New Roman" w:hAnsi="Arial" w:cs="Arial"/>
-                <w:color w:val="000000"/>
-                <w:kern w:val="0"/>
-                <w:sz w:val="20"/>
-                <w:szCs w:val="20"/>
-                <w14:ligatures w14:val="none"/>
-              </w:rPr>
-              <w:t xml:space="preserve">role </w:t>
-            </w:r>
-            <w:r>
-              <w:rPr>
-                <w:rFonts w:ascii="Arial" w:eastAsia="Times New Roman" w:hAnsi="Arial" w:cs="Arial"/>
-                <w:color w:val="000000"/>
-                <w:kern w:val="0"/>
-                <w:sz w:val="20"/>
-                <w:szCs w:val="20"/>
-                <w14:ligatures w14:val="none"/>
-              </w:rPr>
-              <w:t>list page to view the updated.</w:t>
+              <w:t>6. The system redirect user to role list page to view the updated.</w:t>
             </w:r>
           </w:p>
         </w:tc>
@@ -13047,11 +13165,84 @@
                 <w:szCs w:val="20"/>
                 <w14:ligatures w14:val="none"/>
               </w:rPr>
-              <w:t xml:space="preserve">User accesses to the specific </w:t>
-            </w:r>
-            <w:r>
-              <w:rPr>
-                <w:rFonts w:ascii="Arial" w:eastAsia="Times New Roman" w:hAnsi="Arial" w:cs="Arial"/>
+              <w:t>User accesses to the specific role page.</w:t>
+            </w:r>
+          </w:p>
+          <w:p>
+            <w:pPr>
+              <w:spacing w:after="0" w:line="240" w:lineRule="auto"/>
+              <w:rPr>
+                <w:rFonts w:ascii="Arial" w:eastAsia="Times New Roman" w:hAnsi="Arial" w:cs="Arial"/>
+                <w:color w:val="000000"/>
+                <w:kern w:val="0"/>
+                <w:sz w:val="20"/>
+                <w:szCs w:val="20"/>
+                <w14:ligatures w14:val="none"/>
+              </w:rPr>
+            </w:pPr>
+            <w:r>
+              <w:rPr>
+                <w:rFonts w:ascii="Arial" w:eastAsia="Times New Roman" w:hAnsi="Arial" w:cs="Arial"/>
+                <w:color w:val="000000"/>
+                <w:kern w:val="0"/>
+                <w:sz w:val="20"/>
+                <w:szCs w:val="20"/>
+                <w14:ligatures w14:val="none"/>
+              </w:rPr>
+              <w:t>2. The system retrieves current role.</w:t>
+            </w:r>
+          </w:p>
+          <w:p>
+            <w:pPr>
+              <w:spacing w:after="0" w:line="240" w:lineRule="auto"/>
+              <w:rPr>
+                <w:rFonts w:ascii="Arial" w:eastAsia="Times New Roman" w:hAnsi="Arial" w:cs="Arial"/>
+                <w:color w:val="000000"/>
+                <w:kern w:val="0"/>
+                <w:sz w:val="20"/>
+                <w:szCs w:val="20"/>
+                <w14:ligatures w14:val="none"/>
+              </w:rPr>
+            </w:pPr>
+            <w:r>
+              <w:rPr>
+                <w:rFonts w:ascii="Arial" w:eastAsia="Times New Roman" w:hAnsi="Arial" w:cs="Arial"/>
+                <w:color w:val="000000"/>
+                <w:kern w:val="0"/>
+                <w:sz w:val="20"/>
+                <w:szCs w:val="20"/>
+                <w14:ligatures w14:val="none"/>
+              </w:rPr>
+              <w:t>3. The system check role exist.</w:t>
+            </w:r>
+          </w:p>
+          <w:p>
+            <w:pPr>
+              <w:spacing w:after="0" w:line="240" w:lineRule="auto"/>
+              <w:rPr>
+                <w:rFonts w:ascii="Arial" w:eastAsia="Times New Roman" w:hAnsi="Arial" w:cs="Arial"/>
+                <w:color w:val="000000"/>
+                <w:kern w:val="0"/>
+                <w:sz w:val="20"/>
+                <w:szCs w:val="20"/>
+                <w14:ligatures w14:val="none"/>
+              </w:rPr>
+            </w:pPr>
+            <w:r>
+              <w:rPr>
+                <w:rFonts w:ascii="Arial" w:eastAsia="Times New Roman" w:hAnsi="Arial" w:cs="Arial"/>
+                <w:color w:val="000000"/>
+                <w:kern w:val="0"/>
+                <w:sz w:val="20"/>
+                <w:szCs w:val="20"/>
+                <w14:ligatures w14:val="none"/>
+              </w:rPr>
+              <w:t xml:space="preserve">3.1. If exist, the system displays the current </w:t>
+            </w:r>
+            <w:r>
+              <w:rPr>
+                <w:rFonts w:ascii="Arial" w:eastAsia="Times New Roman" w:hAnsi="Arial" w:cs="Arial"/>
+                <w:color w:val="000000"/>
                 <w:kern w:val="0"/>
                 <w:sz w:val="20"/>
                 <w:szCs w:val="20"/>
@@ -13062,51 +13253,6 @@
             <w:r>
               <w:rPr>
                 <w:rFonts w:ascii="Arial" w:eastAsia="Times New Roman" w:hAnsi="Arial" w:cs="Arial"/>
-                <w:kern w:val="0"/>
-                <w:sz w:val="20"/>
-                <w:szCs w:val="20"/>
-                <w14:ligatures w14:val="none"/>
-              </w:rPr>
-              <w:t xml:space="preserve"> page.</w:t>
-            </w:r>
-          </w:p>
-          <w:p>
-            <w:pPr>
-              <w:spacing w:after="0" w:line="240" w:lineRule="auto"/>
-              <w:rPr>
-                <w:rFonts w:ascii="Arial" w:eastAsia="Times New Roman" w:hAnsi="Arial" w:cs="Arial"/>
-                <w:color w:val="000000"/>
-                <w:kern w:val="0"/>
-                <w:sz w:val="20"/>
-                <w:szCs w:val="20"/>
-                <w14:ligatures w14:val="none"/>
-              </w:rPr>
-            </w:pPr>
-            <w:r>
-              <w:rPr>
-                <w:rFonts w:ascii="Arial" w:eastAsia="Times New Roman" w:hAnsi="Arial" w:cs="Arial"/>
-                <w:color w:val="000000"/>
-                <w:kern w:val="0"/>
-                <w:sz w:val="20"/>
-                <w:szCs w:val="20"/>
-                <w14:ligatures w14:val="none"/>
-              </w:rPr>
-              <w:t xml:space="preserve">2. The system retrieves current </w:t>
-            </w:r>
-            <w:r>
-              <w:rPr>
-                <w:rFonts w:ascii="Arial" w:eastAsia="Times New Roman" w:hAnsi="Arial" w:cs="Arial"/>
-                <w:color w:val="000000"/>
-                <w:kern w:val="0"/>
-                <w:sz w:val="20"/>
-                <w:szCs w:val="20"/>
-                <w14:ligatures w14:val="none"/>
-              </w:rPr>
-              <w:t>role</w:t>
-            </w:r>
-            <w:r>
-              <w:rPr>
-                <w:rFonts w:ascii="Arial" w:eastAsia="Times New Roman" w:hAnsi="Arial" w:cs="Arial"/>
                 <w:color w:val="000000"/>
                 <w:kern w:val="0"/>
                 <w:sz w:val="20"/>
@@ -13121,98 +13267,6 @@
               <w:spacing w:after="0" w:line="240" w:lineRule="auto"/>
               <w:rPr>
                 <w:rFonts w:ascii="Arial" w:eastAsia="Times New Roman" w:hAnsi="Arial" w:cs="Arial"/>
-                <w:color w:val="000000"/>
-                <w:kern w:val="0"/>
-                <w:sz w:val="20"/>
-                <w:szCs w:val="20"/>
-                <w14:ligatures w14:val="none"/>
-              </w:rPr>
-            </w:pPr>
-            <w:r>
-              <w:rPr>
-                <w:rFonts w:ascii="Arial" w:eastAsia="Times New Roman" w:hAnsi="Arial" w:cs="Arial"/>
-                <w:color w:val="000000"/>
-                <w:kern w:val="0"/>
-                <w:sz w:val="20"/>
-                <w:szCs w:val="20"/>
-                <w14:ligatures w14:val="none"/>
-              </w:rPr>
-              <w:t xml:space="preserve">3. The system check </w:t>
-            </w:r>
-            <w:r>
-              <w:rPr>
-                <w:rFonts w:ascii="Arial" w:eastAsia="Times New Roman" w:hAnsi="Arial" w:cs="Arial"/>
-                <w:color w:val="000000"/>
-                <w:kern w:val="0"/>
-                <w:sz w:val="20"/>
-                <w:szCs w:val="20"/>
-                <w14:ligatures w14:val="none"/>
-              </w:rPr>
-              <w:t>role</w:t>
-            </w:r>
-            <w:r>
-              <w:rPr>
-                <w:rFonts w:ascii="Arial" w:eastAsia="Times New Roman" w:hAnsi="Arial" w:cs="Arial"/>
-                <w:color w:val="000000"/>
-                <w:kern w:val="0"/>
-                <w:sz w:val="20"/>
-                <w:szCs w:val="20"/>
-                <w14:ligatures w14:val="none"/>
-              </w:rPr>
-              <w:t xml:space="preserve"> exist.</w:t>
-            </w:r>
-          </w:p>
-          <w:p>
-            <w:pPr>
-              <w:spacing w:after="0" w:line="240" w:lineRule="auto"/>
-              <w:rPr>
-                <w:rFonts w:ascii="Arial" w:eastAsia="Times New Roman" w:hAnsi="Arial" w:cs="Arial"/>
-                <w:color w:val="000000"/>
-                <w:kern w:val="0"/>
-                <w:sz w:val="20"/>
-                <w:szCs w:val="20"/>
-                <w14:ligatures w14:val="none"/>
-              </w:rPr>
-            </w:pPr>
-            <w:r>
-              <w:rPr>
-                <w:rFonts w:ascii="Arial" w:eastAsia="Times New Roman" w:hAnsi="Arial" w:cs="Arial"/>
-                <w:color w:val="000000"/>
-                <w:kern w:val="0"/>
-                <w:sz w:val="20"/>
-                <w:szCs w:val="20"/>
-                <w14:ligatures w14:val="none"/>
-              </w:rPr>
-              <w:t xml:space="preserve">3.1. If exist, the system displays the current </w:t>
-            </w:r>
-            <w:r>
-              <w:rPr>
-                <w:rFonts w:ascii="Arial" w:eastAsia="Times New Roman" w:hAnsi="Arial" w:cs="Arial"/>
-                <w:color w:val="000000"/>
-                <w:kern w:val="0"/>
-                <w:sz w:val="20"/>
-                <w:szCs w:val="20"/>
-                <w14:ligatures w14:val="none"/>
-              </w:rPr>
-              <w:t>role</w:t>
-            </w:r>
-            <w:r>
-              <w:rPr>
-                <w:rFonts w:ascii="Arial" w:eastAsia="Times New Roman" w:hAnsi="Arial" w:cs="Arial"/>
-                <w:color w:val="000000"/>
-                <w:kern w:val="0"/>
-                <w:sz w:val="20"/>
-                <w:szCs w:val="20"/>
-                <w14:ligatures w14:val="none"/>
-              </w:rPr>
-              <w:t>.</w:t>
-            </w:r>
-          </w:p>
-          <w:p>
-            <w:pPr>
-              <w:spacing w:after="0" w:line="240" w:lineRule="auto"/>
-              <w:rPr>
-                <w:rFonts w:ascii="Arial" w:eastAsia="Times New Roman" w:hAnsi="Arial" w:cs="Arial"/>
                 <w:kern w:val="0"/>
                 <w:sz w:val="20"/>
                 <w:szCs w:val="20"/>
@@ -13250,29 +13304,7 @@
                 <w:szCs w:val="20"/>
                 <w14:ligatures w14:val="none"/>
               </w:rPr>
-              <w:t xml:space="preserve">User modifies the information of the </w:t>
-            </w:r>
-            <w:r>
-              <w:rPr>
-                <w:rFonts w:ascii="Arial" w:eastAsia="Times New Roman" w:hAnsi="Arial" w:cs="Arial"/>
-                <w:color w:val="000000"/>
-                <w:kern w:val="0"/>
-                <w:sz w:val="20"/>
-                <w:szCs w:val="20"/>
-                <w14:ligatures w14:val="none"/>
-              </w:rPr>
-              <w:t>role</w:t>
-            </w:r>
-            <w:r>
-              <w:rPr>
-                <w:rFonts w:ascii="Arial" w:eastAsia="Times New Roman" w:hAnsi="Arial" w:cs="Arial"/>
-                <w:color w:val="000000"/>
-                <w:kern w:val="0"/>
-                <w:sz w:val="20"/>
-                <w:szCs w:val="20"/>
-                <w14:ligatures w14:val="none"/>
-              </w:rPr>
-              <w:t>.</w:t>
+              <w:t>User modifies the information of the role.</w:t>
             </w:r>
             <w:r>
               <w:rPr>
@@ -13374,29 +13406,7 @@
                 <w:szCs w:val="20"/>
                 <w14:ligatures w14:val="none"/>
               </w:rPr>
-              <w:t xml:space="preserve">6.1. If input valid, the system update </w:t>
-            </w:r>
-            <w:r>
-              <w:rPr>
-                <w:rFonts w:ascii="Arial" w:eastAsia="Times New Roman" w:hAnsi="Arial" w:cs="Arial"/>
-                <w:color w:val="000000"/>
-                <w:kern w:val="0"/>
-                <w:sz w:val="20"/>
-                <w:szCs w:val="20"/>
-                <w14:ligatures w14:val="none"/>
-              </w:rPr>
-              <w:t>role</w:t>
-            </w:r>
-            <w:r>
-              <w:rPr>
-                <w:rFonts w:ascii="Arial" w:eastAsia="Times New Roman" w:hAnsi="Arial" w:cs="Arial"/>
-                <w:color w:val="000000"/>
-                <w:kern w:val="0"/>
-                <w:sz w:val="20"/>
-                <w:szCs w:val="20"/>
-                <w14:ligatures w14:val="none"/>
-              </w:rPr>
-              <w:t xml:space="preserve"> in the database.</w:t>
+              <w:t>6.1. If input valid, the system update role in the database.</w:t>
             </w:r>
           </w:p>
           <w:p>
@@ -13444,18 +13454,7 @@
                 <w:szCs w:val="20"/>
                 <w14:ligatures w14:val="none"/>
               </w:rPr>
-              <w:t xml:space="preserve">8. </w:t>
-            </w:r>
-            <w:r>
-              <w:rPr>
-                <w:rFonts w:ascii="Arial" w:eastAsia="Times New Roman" w:hAnsi="Arial" w:cs="Arial"/>
-                <w:color w:val="000000"/>
-                <w:kern w:val="0"/>
-                <w:sz w:val="20"/>
-                <w:szCs w:val="20"/>
-                <w14:ligatures w14:val="none"/>
-              </w:rPr>
-              <w:t xml:space="preserve">The system redirect user to </w:t>
+              <w:t xml:space="preserve">8. The system redirect user to </w:t>
             </w:r>
             <w:r>
               <w:rPr>
@@ -14014,6 +14013,7 @@
                 <w:szCs w:val="20"/>
                 <w14:ligatures w14:val="none"/>
               </w:rPr>
+              <w:lastRenderedPageBreak/>
               <w:t>Use</w:t>
             </w:r>
             <w:r>
@@ -14237,7 +14237,6 @@
                 <w:szCs w:val="20"/>
                 <w14:ligatures w14:val="none"/>
               </w:rPr>
-              <w:lastRenderedPageBreak/>
               <w:t>Description</w:t>
             </w:r>
           </w:p>
@@ -15354,18 +15353,7 @@
                 <w:szCs w:val="20"/>
                 <w14:ligatures w14:val="none"/>
               </w:rPr>
-              <w:t>.</w:t>
-            </w:r>
-            <w:r>
-              <w:rPr>
-                <w:rFonts w:ascii="Arial" w:eastAsia="Times New Roman" w:hAnsi="Arial" w:cs="Arial"/>
-                <w:color w:val="000000"/>
-                <w:kern w:val="0"/>
-                <w:sz w:val="20"/>
-                <w:szCs w:val="20"/>
-                <w14:ligatures w14:val="none"/>
-              </w:rPr>
-              <w:t>2</w:t>
+              <w:t>.2</w:t>
             </w:r>
             <w:r>
               <w:rPr>
@@ -17288,7 +17276,7 @@
         <w:pStyle w:val="ListParagraph"/>
         <w:numPr>
           <w:ilvl w:val="0"/>
-          <w:numId w:val="10"/>
+          <w:numId w:val="20"/>
         </w:numPr>
         <w:rPr>
           <w:rFonts w:ascii="Arial" w:hAnsi="Arial" w:cs="Arial"/>
@@ -17310,7 +17298,7 @@
           <w:sz w:val="24"/>
           <w:szCs w:val="24"/>
         </w:rPr>
-        <w:t>5</w:t>
+        <w:t>1</w:t>
       </w:r>
     </w:p>
     <w:tbl>
@@ -17665,7 +17653,7 @@
                 <w:szCs w:val="20"/>
                 <w14:ligatures w14:val="none"/>
               </w:rPr>
-              <w:t>5</w:t>
+              <w:t>01</w:t>
             </w:r>
           </w:p>
         </w:tc>
@@ -17842,18 +17830,7 @@
                 <w:szCs w:val="20"/>
                 <w14:ligatures w14:val="none"/>
               </w:rPr>
-              <w:t>Customer</w:t>
-            </w:r>
-            <w:r>
-              <w:rPr>
-                <w:rFonts w:ascii="Arial" w:eastAsia="Times New Roman" w:hAnsi="Arial" w:cs="Arial"/>
-                <w:color w:val="000000"/>
-                <w:kern w:val="0"/>
-                <w:sz w:val="20"/>
-                <w:szCs w:val="20"/>
-                <w14:ligatures w14:val="none"/>
-              </w:rPr>
-              <w:t>, Guest</w:t>
+              <w:t>Guest</w:t>
             </w:r>
           </w:p>
         </w:tc>
@@ -17896,6 +17873,7 @@
                 <w:szCs w:val="20"/>
                 <w14:ligatures w14:val="none"/>
               </w:rPr>
+              <w:lastRenderedPageBreak/>
               <w:t>Trigger</w:t>
             </w:r>
           </w:p>
@@ -18087,7 +18065,6 @@
                 <w:szCs w:val="20"/>
                 <w14:ligatures w14:val="none"/>
               </w:rPr>
-              <w:lastRenderedPageBreak/>
               <w:t>Postconditions</w:t>
             </w:r>
           </w:p>
@@ -18905,16 +18882,7 @@
           <w:sz w:val="24"/>
           <w:szCs w:val="24"/>
         </w:rPr>
-        <w:t xml:space="preserve">Manage users – </w:t>
-      </w:r>
-      <w:proofErr w:type="gramStart"/>
-      <w:r>
-        <w:rPr>
-          <w:rFonts w:ascii="Arial" w:hAnsi="Arial" w:cs="Arial"/>
-          <w:sz w:val="24"/>
-          <w:szCs w:val="24"/>
-        </w:rPr>
-        <w:t>UC0</w:t>
+        <w:t>Manage users – UC0</w:t>
       </w:r>
       <w:r>
         <w:rPr>
@@ -18924,7 +18892,6 @@
         </w:rPr>
         <w:t>6</w:t>
       </w:r>
-      <w:proofErr w:type="gramEnd"/>
     </w:p>
     <w:p>
       <w:pPr>
@@ -19012,29 +18979,7 @@
                 <w:szCs w:val="20"/>
                 <w14:ligatures w14:val="none"/>
               </w:rPr>
-              <w:t xml:space="preserve">View </w:t>
-            </w:r>
-            <w:r>
-              <w:rPr>
-                <w:rFonts w:ascii="Arial" w:eastAsia="Times New Roman" w:hAnsi="Arial" w:cs="Arial"/>
-                <w:color w:val="000000"/>
-                <w:kern w:val="0"/>
-                <w:sz w:val="20"/>
-                <w:szCs w:val="20"/>
-                <w14:ligatures w14:val="none"/>
-              </w:rPr>
-              <w:t>user</w:t>
-            </w:r>
-            <w:r>
-              <w:rPr>
-                <w:rFonts w:ascii="Arial" w:eastAsia="Times New Roman" w:hAnsi="Arial" w:cs="Arial"/>
-                <w:color w:val="000000"/>
-                <w:kern w:val="0"/>
-                <w:sz w:val="20"/>
-                <w:szCs w:val="20"/>
-                <w14:ligatures w14:val="none"/>
-              </w:rPr>
-              <w:t xml:space="preserve"> list</w:t>
+              <w:t>View user list</w:t>
             </w:r>
           </w:p>
         </w:tc>
@@ -19232,29 +19177,7 @@
                 <w:szCs w:val="20"/>
                 <w14:ligatures w14:val="none"/>
               </w:rPr>
-              <w:t xml:space="preserve">View </w:t>
-            </w:r>
-            <w:r>
-              <w:rPr>
-                <w:rFonts w:ascii="Arial" w:eastAsia="Times New Roman" w:hAnsi="Arial" w:cs="Arial"/>
-                <w:color w:val="000000"/>
-                <w:kern w:val="0"/>
-                <w:sz w:val="20"/>
-                <w:szCs w:val="20"/>
-                <w14:ligatures w14:val="none"/>
-              </w:rPr>
-              <w:t>users</w:t>
-            </w:r>
-            <w:r>
-              <w:rPr>
-                <w:rFonts w:ascii="Arial" w:eastAsia="Times New Roman" w:hAnsi="Arial" w:cs="Arial"/>
-                <w:color w:val="000000"/>
-                <w:kern w:val="0"/>
-                <w:sz w:val="20"/>
-                <w:szCs w:val="20"/>
-                <w14:ligatures w14:val="none"/>
-              </w:rPr>
-              <w:t xml:space="preserve"> list</w:t>
+              <w:t>View users list</w:t>
             </w:r>
           </w:p>
         </w:tc>
@@ -20635,18 +20558,7 @@
                 <w:szCs w:val="20"/>
                 <w14:ligatures w14:val="none"/>
               </w:rPr>
-              <w:t xml:space="preserve">Create </w:t>
-            </w:r>
-            <w:r>
-              <w:rPr>
-                <w:rFonts w:ascii="Arial" w:eastAsia="Times New Roman" w:hAnsi="Arial" w:cs="Arial"/>
-                <w:color w:val="000000"/>
-                <w:kern w:val="0"/>
-                <w:sz w:val="20"/>
-                <w:szCs w:val="20"/>
-                <w14:ligatures w14:val="none"/>
-              </w:rPr>
-              <w:t>user</w:t>
+              <w:t>Create user</w:t>
             </w:r>
           </w:p>
         </w:tc>
@@ -21516,6 +21428,7 @@
                 <w:szCs w:val="20"/>
                 <w14:ligatures w14:val="none"/>
               </w:rPr>
+              <w:lastRenderedPageBreak/>
               <w:t>Main Course</w:t>
             </w:r>
           </w:p>
@@ -21771,7 +21684,6 @@
                 <w:szCs w:val="20"/>
                 <w14:ligatures w14:val="none"/>
               </w:rPr>
-              <w:lastRenderedPageBreak/>
               <w:t>5. The system displays a success message the user.</w:t>
             </w:r>
           </w:p>
@@ -21796,18 +21708,7 @@
                 <w:szCs w:val="20"/>
                 <w14:ligatures w14:val="none"/>
               </w:rPr>
-              <w:t xml:space="preserve">6. </w:t>
-            </w:r>
-            <w:r>
-              <w:rPr>
-                <w:rFonts w:ascii="Arial" w:eastAsia="Times New Roman" w:hAnsi="Arial" w:cs="Arial"/>
-                <w:color w:val="000000"/>
-                <w:kern w:val="0"/>
-                <w:sz w:val="20"/>
-                <w:szCs w:val="20"/>
-                <w14:ligatures w14:val="none"/>
-              </w:rPr>
-              <w:t>The system redirect user to user list page to view the updated.</w:t>
+              <w:t>6. The system redirect user to user list page to view the updated.</w:t>
             </w:r>
           </w:p>
         </w:tc>
@@ -21853,7 +21754,6 @@
                 <w:szCs w:val="20"/>
                 <w14:ligatures w14:val="none"/>
               </w:rPr>
-              <w:lastRenderedPageBreak/>
               <w:t>Alternate Course</w:t>
             </w:r>
           </w:p>
@@ -22129,18 +22029,7 @@
                 <w:szCs w:val="20"/>
                 <w14:ligatures w14:val="none"/>
               </w:rPr>
-              <w:t xml:space="preserve">Update </w:t>
-            </w:r>
-            <w:r>
-              <w:rPr>
-                <w:rFonts w:ascii="Arial" w:eastAsia="Times New Roman" w:hAnsi="Arial" w:cs="Arial"/>
-                <w:color w:val="000000"/>
-                <w:kern w:val="0"/>
-                <w:sz w:val="20"/>
-                <w:szCs w:val="20"/>
-                <w14:ligatures w14:val="none"/>
-              </w:rPr>
-              <w:t>user</w:t>
+              <w:t>Update user</w:t>
             </w:r>
           </w:p>
         </w:tc>
@@ -22338,18 +22227,7 @@
                 <w:szCs w:val="20"/>
                 <w14:ligatures w14:val="none"/>
               </w:rPr>
-              <w:t xml:space="preserve">Update </w:t>
-            </w:r>
-            <w:r>
-              <w:rPr>
-                <w:rFonts w:ascii="Arial" w:eastAsia="Times New Roman" w:hAnsi="Arial" w:cs="Arial"/>
-                <w:color w:val="000000"/>
-                <w:kern w:val="0"/>
-                <w:sz w:val="20"/>
-                <w:szCs w:val="20"/>
-                <w14:ligatures w14:val="none"/>
-              </w:rPr>
-              <w:t>user</w:t>
+              <w:t>Update user</w:t>
             </w:r>
           </w:p>
         </w:tc>
@@ -23847,18 +23725,7 @@
                 <w:szCs w:val="20"/>
                 <w14:ligatures w14:val="none"/>
               </w:rPr>
-              <w:t xml:space="preserve">Remove </w:t>
-            </w:r>
-            <w:r>
-              <w:rPr>
-                <w:rFonts w:ascii="Arial" w:eastAsia="Times New Roman" w:hAnsi="Arial" w:cs="Arial"/>
-                <w:color w:val="000000"/>
-                <w:kern w:val="0"/>
-                <w:sz w:val="20"/>
-                <w:szCs w:val="20"/>
-                <w14:ligatures w14:val="none"/>
-              </w:rPr>
-              <w:t>user</w:t>
+              <w:t>Remove user</w:t>
             </w:r>
           </w:p>
         </w:tc>
@@ -24526,6 +24393,7 @@
                 <w:szCs w:val="20"/>
                 <w14:ligatures w14:val="none"/>
               </w:rPr>
+              <w:lastRenderedPageBreak/>
               <w:t>Preconditions</w:t>
             </w:r>
           </w:p>
@@ -24683,7 +24551,6 @@
                 <w:szCs w:val="20"/>
                 <w14:ligatures w14:val="none"/>
               </w:rPr>
-              <w:lastRenderedPageBreak/>
               <w:t>Postconditions</w:t>
             </w:r>
           </w:p>
@@ -27104,18 +26971,7 @@
                 <w:szCs w:val="20"/>
                 <w14:ligatures w14:val="none"/>
               </w:rPr>
-              <w:t>Authorize</w:t>
-            </w:r>
-            <w:r>
-              <w:rPr>
-                <w:rFonts w:ascii="Arial" w:eastAsia="Times New Roman" w:hAnsi="Arial" w:cs="Arial"/>
-                <w:color w:val="000000"/>
-                <w:kern w:val="0"/>
-                <w:sz w:val="20"/>
-                <w:szCs w:val="20"/>
-                <w14:ligatures w14:val="none"/>
-              </w:rPr>
-              <w:t xml:space="preserve"> user</w:t>
+              <w:t>Authorize user</w:t>
             </w:r>
           </w:p>
         </w:tc>
@@ -27408,18 +27264,7 @@
                 <w:szCs w:val="20"/>
                 <w14:ligatures w14:val="none"/>
               </w:rPr>
-              <w:t>6.</w:t>
-            </w:r>
-            <w:r>
-              <w:rPr>
-                <w:rFonts w:ascii="Arial" w:eastAsia="Times New Roman" w:hAnsi="Arial" w:cs="Arial"/>
-                <w:color w:val="000000"/>
-                <w:kern w:val="0"/>
-                <w:sz w:val="20"/>
-                <w:szCs w:val="20"/>
-                <w14:ligatures w14:val="none"/>
-              </w:rPr>
-              <w:t>6</w:t>
+              <w:t>6.6</w:t>
             </w:r>
           </w:p>
         </w:tc>
@@ -28030,6 +27875,7 @@
                 <w:szCs w:val="20"/>
                 <w14:ligatures w14:val="none"/>
               </w:rPr>
+              <w:lastRenderedPageBreak/>
               <w:t>Main Course</w:t>
             </w:r>
           </w:p>
@@ -28298,7 +28144,6 @@
                 <w:szCs w:val="20"/>
                 <w14:ligatures w14:val="none"/>
               </w:rPr>
-              <w:lastRenderedPageBreak/>
               <w:t>Alternate Course</w:t>
             </w:r>
           </w:p>
@@ -28580,18 +28425,8 @@
           <w:sz w:val="24"/>
           <w:szCs w:val="24"/>
         </w:rPr>
-        <w:t xml:space="preserve">– </w:t>
+        <w:t>– UC07</w:t>
       </w:r>
-      <w:proofErr w:type="gramStart"/>
-      <w:r>
-        <w:rPr>
-          <w:rFonts w:ascii="Arial" w:hAnsi="Arial" w:cs="Arial"/>
-          <w:sz w:val="24"/>
-          <w:szCs w:val="24"/>
-        </w:rPr>
-        <w:t>UC07</w:t>
-      </w:r>
-      <w:proofErr w:type="gramEnd"/>
     </w:p>
     <w:p>
       <w:pPr>
@@ -28612,15 +28447,7 @@
           <w:sz w:val="24"/>
           <w:szCs w:val="24"/>
         </w:rPr>
-        <w:t xml:space="preserve">View </w:t>
-      </w:r>
-      <w:r>
-        <w:rPr>
-          <w:rFonts w:ascii="Arial" w:hAnsi="Arial" w:cs="Arial"/>
-          <w:sz w:val="24"/>
-          <w:szCs w:val="24"/>
-        </w:rPr>
-        <w:t>cart</w:t>
+        <w:t>View cart</w:t>
       </w:r>
       <w:r>
         <w:rPr>
@@ -28719,18 +28546,7 @@
                 <w:szCs w:val="20"/>
                 <w14:ligatures w14:val="none"/>
               </w:rPr>
-              <w:t xml:space="preserve">View </w:t>
-            </w:r>
-            <w:r>
-              <w:rPr>
-                <w:rFonts w:ascii="Arial" w:eastAsia="Times New Roman" w:hAnsi="Arial" w:cs="Arial"/>
-                <w:color w:val="000000"/>
-                <w:kern w:val="0"/>
-                <w:sz w:val="20"/>
-                <w:szCs w:val="20"/>
-                <w14:ligatures w14:val="none"/>
-              </w:rPr>
-              <w:t>cart</w:t>
+              <w:t>View cart</w:t>
             </w:r>
           </w:p>
         </w:tc>
@@ -30273,15 +30089,7 @@
           <w:sz w:val="24"/>
           <w:szCs w:val="24"/>
         </w:rPr>
-        <w:t>UC07.</w:t>
-      </w:r>
-      <w:r>
-        <w:rPr>
-          <w:rFonts w:ascii="Arial" w:hAnsi="Arial" w:cs="Arial"/>
-          <w:sz w:val="24"/>
-          <w:szCs w:val="24"/>
-        </w:rPr>
-        <w:t>2</w:t>
+        <w:t>UC07.2</w:t>
       </w:r>
     </w:p>
     <w:tbl>
@@ -31647,6 +31455,7 @@
                 <w:szCs w:val="20"/>
                 <w14:ligatures w14:val="none"/>
               </w:rPr>
+              <w:lastRenderedPageBreak/>
               <w:t>4</w:t>
             </w:r>
             <w:r>
@@ -31808,6 +31617,7 @@
                 <w:szCs w:val="20"/>
                 <w14:ligatures w14:val="none"/>
               </w:rPr>
+              <w:lastRenderedPageBreak/>
               <w:t>Alternate Course</w:t>
             </w:r>
           </w:p>
@@ -31916,7 +31726,6 @@
                 <w:szCs w:val="20"/>
                 <w14:ligatures w14:val="none"/>
               </w:rPr>
-              <w:lastRenderedPageBreak/>
               <w:t>4</w:t>
             </w:r>
             <w:r>
@@ -32053,7 +31862,6 @@
                 <w:szCs w:val="20"/>
                 <w14:ligatures w14:val="none"/>
               </w:rPr>
-              <w:lastRenderedPageBreak/>
               <w:t>Exception</w:t>
             </w:r>
           </w:p>
@@ -32199,15 +32007,7 @@
           <w:sz w:val="24"/>
           <w:szCs w:val="24"/>
         </w:rPr>
-        <w:t>UC07.</w:t>
-      </w:r>
-      <w:r>
-        <w:rPr>
-          <w:rFonts w:ascii="Arial" w:hAnsi="Arial" w:cs="Arial"/>
-          <w:sz w:val="24"/>
-          <w:szCs w:val="24"/>
-        </w:rPr>
-        <w:t>3</w:t>
+        <w:t>UC07.3</w:t>
       </w:r>
     </w:p>
     <w:tbl>
@@ -33666,15 +33466,7 @@
           <w:sz w:val="24"/>
           <w:szCs w:val="24"/>
         </w:rPr>
-        <w:t>UC07.</w:t>
-      </w:r>
-      <w:r>
-        <w:rPr>
-          <w:rFonts w:ascii="Arial" w:hAnsi="Arial" w:cs="Arial"/>
-          <w:sz w:val="24"/>
-          <w:szCs w:val="24"/>
-        </w:rPr>
-        <w:t>4</w:t>
+        <w:t>UC07.4</w:t>
       </w:r>
     </w:p>
     <w:tbl>
@@ -34659,18 +34451,7 @@
                 <w:szCs w:val="20"/>
                 <w14:ligatures w14:val="none"/>
               </w:rPr>
-              <w:t xml:space="preserve">2. </w:t>
-            </w:r>
-            <w:r>
-              <w:rPr>
-                <w:rFonts w:ascii="Arial" w:eastAsia="Times New Roman" w:hAnsi="Arial" w:cs="Arial"/>
-                <w:color w:val="000000"/>
-                <w:kern w:val="0"/>
-                <w:sz w:val="20"/>
-                <w:szCs w:val="20"/>
-                <w14:ligatures w14:val="none"/>
-              </w:rPr>
-              <w:t>U</w:t>
+              <w:t>2. U</w:t>
             </w:r>
             <w:r>
               <w:rPr>
@@ -35008,6 +34789,7 @@
                 <w:szCs w:val="20"/>
                 <w14:ligatures w14:val="none"/>
               </w:rPr>
+              <w:lastRenderedPageBreak/>
               <w:t>Exception</w:t>
             </w:r>
           </w:p>
@@ -35128,7 +34910,6 @@
           <w:sz w:val="24"/>
           <w:szCs w:val="24"/>
         </w:rPr>
-        <w:lastRenderedPageBreak/>
         <w:t xml:space="preserve">Manage </w:t>
       </w:r>
       <w:r>
@@ -35145,18 +34926,8 @@
           <w:sz w:val="24"/>
           <w:szCs w:val="24"/>
         </w:rPr>
-        <w:t xml:space="preserve"> – </w:t>
+        <w:t xml:space="preserve"> – UC08</w:t>
       </w:r>
-      <w:proofErr w:type="gramStart"/>
-      <w:r>
-        <w:rPr>
-          <w:rFonts w:ascii="Arial" w:hAnsi="Arial" w:cs="Arial"/>
-          <w:sz w:val="24"/>
-          <w:szCs w:val="24"/>
-        </w:rPr>
-        <w:t>UC08</w:t>
-      </w:r>
-      <w:proofErr w:type="gramEnd"/>
     </w:p>
     <w:p>
       <w:pPr>
@@ -35620,17 +35391,7 @@
                 <w:szCs w:val="20"/>
                 <w14:ligatures w14:val="none"/>
               </w:rPr>
-              <w:t xml:space="preserve">This use case allows user to </w:t>
-            </w:r>
-            <w:r>
-              <w:rPr>
-                <w:rFonts w:ascii="Arial" w:eastAsia="Times New Roman" w:hAnsi="Arial" w:cs="Arial"/>
-                <w:kern w:val="0"/>
-                <w:sz w:val="20"/>
-                <w:szCs w:val="20"/>
-                <w14:ligatures w14:val="none"/>
-              </w:rPr>
-              <w:t xml:space="preserve">view </w:t>
+              <w:t xml:space="preserve">This use case allows user to view </w:t>
             </w:r>
             <w:r>
               <w:rPr>
@@ -36850,18 +36611,7 @@
                 <w:szCs w:val="20"/>
                 <w14:ligatures w14:val="none"/>
               </w:rPr>
-              <w:t xml:space="preserve"> </w:t>
-            </w:r>
-            <w:r>
-              <w:rPr>
-                <w:rFonts w:ascii="Arial" w:eastAsia="Times New Roman" w:hAnsi="Arial" w:cs="Arial"/>
-                <w:color w:val="000000"/>
-                <w:kern w:val="0"/>
-                <w:sz w:val="20"/>
-                <w:szCs w:val="20"/>
-                <w14:ligatures w14:val="none"/>
-              </w:rPr>
-              <w:t>payment</w:t>
+              <w:t xml:space="preserve"> payment</w:t>
             </w:r>
           </w:p>
         </w:tc>
@@ -38002,7 +37752,52 @@
                 <w:szCs w:val="20"/>
                 <w14:ligatures w14:val="none"/>
               </w:rPr>
-              <w:t xml:space="preserve"> or apply filters</w:t>
+              <w:t xml:space="preserve"> or apply filters.</w:t>
+            </w:r>
+          </w:p>
+          <w:p>
+            <w:pPr>
+              <w:spacing w:after="0" w:line="240" w:lineRule="auto"/>
+              <w:rPr>
+                <w:rFonts w:ascii="Arial" w:eastAsia="Times New Roman" w:hAnsi="Arial" w:cs="Arial"/>
+                <w:kern w:val="0"/>
+                <w:sz w:val="20"/>
+                <w:szCs w:val="20"/>
+                <w14:ligatures w14:val="none"/>
+              </w:rPr>
+            </w:pPr>
+            <w:r>
+              <w:rPr>
+                <w:rFonts w:ascii="Arial" w:eastAsia="Times New Roman" w:hAnsi="Arial" w:cs="Arial"/>
+                <w:color w:val="000000"/>
+                <w:kern w:val="0"/>
+                <w:sz w:val="20"/>
+                <w:szCs w:val="20"/>
+                <w14:ligatures w14:val="none"/>
+              </w:rPr>
+              <w:t>2</w:t>
+            </w:r>
+            <w:r>
+              <w:rPr>
+                <w:rFonts w:ascii="Arial" w:eastAsia="Times New Roman" w:hAnsi="Arial" w:cs="Arial"/>
+                <w:color w:val="000000"/>
+                <w:kern w:val="0"/>
+                <w:sz w:val="20"/>
+                <w:szCs w:val="20"/>
+                <w14:ligatures w14:val="none"/>
+              </w:rPr>
+              <w:t xml:space="preserve">. The system retrieves relevant </w:t>
+            </w:r>
+            <w:r>
+              <w:rPr>
+                <w:rFonts w:ascii="Arial" w:eastAsia="Times New Roman" w:hAnsi="Arial" w:cs="Arial"/>
+                <w:color w:val="000000"/>
+                <w:kern w:val="0"/>
+                <w:sz w:val="20"/>
+                <w:szCs w:val="20"/>
+                <w14:ligatures w14:val="none"/>
+              </w:rPr>
+              <w:t>payments</w:t>
             </w:r>
             <w:r>
               <w:rPr>
@@ -38021,62 +37816,6 @@
               <w:spacing w:after="0" w:line="240" w:lineRule="auto"/>
               <w:rPr>
                 <w:rFonts w:ascii="Arial" w:eastAsia="Times New Roman" w:hAnsi="Arial" w:cs="Arial"/>
-                <w:kern w:val="0"/>
-                <w:sz w:val="20"/>
-                <w:szCs w:val="20"/>
-                <w14:ligatures w14:val="none"/>
-              </w:rPr>
-            </w:pPr>
-            <w:r>
-              <w:rPr>
-                <w:rFonts w:ascii="Arial" w:eastAsia="Times New Roman" w:hAnsi="Arial" w:cs="Arial"/>
-                <w:color w:val="000000"/>
-                <w:kern w:val="0"/>
-                <w:sz w:val="20"/>
-                <w:szCs w:val="20"/>
-                <w14:ligatures w14:val="none"/>
-              </w:rPr>
-              <w:t>2</w:t>
-            </w:r>
-            <w:r>
-              <w:rPr>
-                <w:rFonts w:ascii="Arial" w:eastAsia="Times New Roman" w:hAnsi="Arial" w:cs="Arial"/>
-                <w:color w:val="000000"/>
-                <w:kern w:val="0"/>
-                <w:sz w:val="20"/>
-                <w:szCs w:val="20"/>
-                <w14:ligatures w14:val="none"/>
-              </w:rPr>
-              <w:t xml:space="preserve">. The system retrieves relevant </w:t>
-            </w:r>
-            <w:r>
-              <w:rPr>
-                <w:rFonts w:ascii="Arial" w:eastAsia="Times New Roman" w:hAnsi="Arial" w:cs="Arial"/>
-                <w:color w:val="000000"/>
-                <w:kern w:val="0"/>
-                <w:sz w:val="20"/>
-                <w:szCs w:val="20"/>
-                <w14:ligatures w14:val="none"/>
-              </w:rPr>
-              <w:t>payments</w:t>
-            </w:r>
-            <w:r>
-              <w:rPr>
-                <w:rFonts w:ascii="Arial" w:eastAsia="Times New Roman" w:hAnsi="Arial" w:cs="Arial"/>
-                <w:color w:val="000000"/>
-                <w:kern w:val="0"/>
-                <w:sz w:val="20"/>
-                <w:szCs w:val="20"/>
-                <w14:ligatures w14:val="none"/>
-              </w:rPr>
-              <w:t>.</w:t>
-            </w:r>
-          </w:p>
-          <w:p>
-            <w:pPr>
-              <w:spacing w:after="0" w:line="240" w:lineRule="auto"/>
-              <w:rPr>
-                <w:rFonts w:ascii="Arial" w:eastAsia="Times New Roman" w:hAnsi="Arial" w:cs="Arial"/>
                 <w:color w:val="000000"/>
                 <w:kern w:val="0"/>
                 <w:sz w:val="20"/>
@@ -38161,18 +37900,7 @@
                 <w:szCs w:val="20"/>
                 <w14:ligatures w14:val="none"/>
               </w:rPr>
-              <w:t xml:space="preserve">a list of </w:t>
-            </w:r>
-            <w:r>
-              <w:rPr>
-                <w:rFonts w:ascii="Arial" w:eastAsia="Times New Roman" w:hAnsi="Arial" w:cs="Arial"/>
-                <w:color w:val="000000"/>
-                <w:kern w:val="0"/>
-                <w:sz w:val="20"/>
-                <w:szCs w:val="20"/>
-                <w14:ligatures w14:val="none"/>
-              </w:rPr>
-              <w:t>payments</w:t>
+              <w:t>a list of payments</w:t>
             </w:r>
             <w:r>
               <w:rPr>
@@ -38513,6 +38241,7 @@
           <w:sz w:val="24"/>
           <w:szCs w:val="24"/>
         </w:rPr>
+        <w:lastRenderedPageBreak/>
         <w:t>Statistics – UC10</w:t>
       </w:r>
     </w:p>
@@ -38616,7 +38345,6 @@
                 <w:szCs w:val="20"/>
                 <w14:ligatures w14:val="none"/>
               </w:rPr>
-              <w:lastRenderedPageBreak/>
               <w:t>Login via email/password</w:t>
             </w:r>
           </w:p>
@@ -40980,6 +40708,7 @@
                 <w:szCs w:val="20"/>
                 <w14:ligatures w14:val="none"/>
               </w:rPr>
+              <w:lastRenderedPageBreak/>
               <w:t>Postconditions</w:t>
             </w:r>
           </w:p>
@@ -41341,7 +41070,6 @@
                 <w:szCs w:val="20"/>
                 <w14:ligatures w14:val="none"/>
               </w:rPr>
-              <w:lastRenderedPageBreak/>
               <w:t>3. The system checks the results.</w:t>
             </w:r>
             <w:r>
@@ -41509,7 +41237,6 @@
                 <w:szCs w:val="20"/>
                 <w14:ligatures w14:val="none"/>
               </w:rPr>
-              <w:lastRenderedPageBreak/>
               <w:t>Alternate Course</w:t>
             </w:r>
           </w:p>
@@ -41809,18 +41536,8 @@
           <w:sz w:val="24"/>
           <w:szCs w:val="24"/>
         </w:rPr>
-        <w:t xml:space="preserve">Manage products – </w:t>
+        <w:t>Manage products – UC12</w:t>
       </w:r>
-      <w:proofErr w:type="gramStart"/>
-      <w:r>
-        <w:rPr>
-          <w:rFonts w:ascii="Arial" w:hAnsi="Arial" w:cs="Arial"/>
-          <w:sz w:val="24"/>
-          <w:szCs w:val="24"/>
-        </w:rPr>
-        <w:t>UC12</w:t>
-      </w:r>
-      <w:proofErr w:type="gramEnd"/>
     </w:p>
     <w:p>
       <w:pPr>
@@ -41841,18 +41558,8 @@
           <w:sz w:val="24"/>
           <w:szCs w:val="24"/>
         </w:rPr>
-        <w:t xml:space="preserve">Review product – </w:t>
+        <w:t>Review product – UC13</w:t>
       </w:r>
-      <w:proofErr w:type="gramStart"/>
-      <w:r>
-        <w:rPr>
-          <w:rFonts w:ascii="Arial" w:hAnsi="Arial" w:cs="Arial"/>
-          <w:sz w:val="24"/>
-          <w:szCs w:val="24"/>
-        </w:rPr>
-        <w:t>UC13</w:t>
-      </w:r>
-      <w:proofErr w:type="gramEnd"/>
     </w:p>
     <w:p>
       <w:pPr>
@@ -41873,18 +41580,8 @@
           <w:sz w:val="24"/>
           <w:szCs w:val="24"/>
         </w:rPr>
-        <w:t xml:space="preserve">Manage orders – </w:t>
+        <w:t>Manage orders – UC14</w:t>
       </w:r>
-      <w:proofErr w:type="gramStart"/>
-      <w:r>
-        <w:rPr>
-          <w:rFonts w:ascii="Arial" w:hAnsi="Arial" w:cs="Arial"/>
-          <w:sz w:val="24"/>
-          <w:szCs w:val="24"/>
-        </w:rPr>
-        <w:t>UC14</w:t>
-      </w:r>
-      <w:proofErr w:type="gramEnd"/>
     </w:p>
     <w:p>
       <w:pPr>
@@ -41905,18 +41602,8 @@
           <w:sz w:val="24"/>
           <w:szCs w:val="24"/>
         </w:rPr>
-        <w:t xml:space="preserve">Edit information – </w:t>
+        <w:t>Edit information – UC15</w:t>
       </w:r>
-      <w:proofErr w:type="gramStart"/>
-      <w:r>
-        <w:rPr>
-          <w:rFonts w:ascii="Arial" w:hAnsi="Arial" w:cs="Arial"/>
-          <w:sz w:val="24"/>
-          <w:szCs w:val="24"/>
-        </w:rPr>
-        <w:t>UC15</w:t>
-      </w:r>
-      <w:proofErr w:type="gramEnd"/>
     </w:p>
     <w:tbl>
       <w:tblPr>
@@ -43453,18 +43140,8 @@
           <w:sz w:val="24"/>
           <w:szCs w:val="24"/>
         </w:rPr>
-        <w:t xml:space="preserve">Manage vouchers – </w:t>
+        <w:t>Manage vouchers – UC16</w:t>
       </w:r>
-      <w:proofErr w:type="gramStart"/>
-      <w:r>
-        <w:rPr>
-          <w:rFonts w:ascii="Arial" w:hAnsi="Arial" w:cs="Arial"/>
-          <w:sz w:val="24"/>
-          <w:szCs w:val="24"/>
-        </w:rPr>
-        <w:t>UC16</w:t>
-      </w:r>
-      <w:proofErr w:type="gramEnd"/>
     </w:p>
     <w:p>
       <w:pPr>
@@ -43485,18 +43162,8 @@
           <w:sz w:val="24"/>
           <w:szCs w:val="24"/>
         </w:rPr>
-        <w:t xml:space="preserve">Add voucher – </w:t>
+        <w:t>Add voucher – UC17</w:t>
       </w:r>
-      <w:proofErr w:type="gramStart"/>
-      <w:r>
-        <w:rPr>
-          <w:rFonts w:ascii="Arial" w:hAnsi="Arial" w:cs="Arial"/>
-          <w:sz w:val="24"/>
-          <w:szCs w:val="24"/>
-        </w:rPr>
-        <w:t>UC17</w:t>
-      </w:r>
-      <w:proofErr w:type="gramEnd"/>
     </w:p>
     <w:tbl>
       <w:tblPr>
@@ -44567,6 +44234,7 @@
                 <w:szCs w:val="20"/>
                 <w14:ligatures w14:val="none"/>
               </w:rPr>
+              <w:lastRenderedPageBreak/>
               <w:t>3</w:t>
             </w:r>
             <w:r>
@@ -44916,7 +44584,6 @@
                 <w:szCs w:val="20"/>
                 <w14:ligatures w14:val="none"/>
               </w:rPr>
-              <w:lastRenderedPageBreak/>
               <w:t>7</w:t>
             </w:r>
             <w:r>
@@ -45252,18 +44919,8 @@
           <w:sz w:val="24"/>
           <w:szCs w:val="24"/>
         </w:rPr>
-        <w:t xml:space="preserve">Manage categories – </w:t>
+        <w:t>Manage categories – UC18</w:t>
       </w:r>
-      <w:proofErr w:type="gramStart"/>
-      <w:r>
-        <w:rPr>
-          <w:rFonts w:ascii="Arial" w:hAnsi="Arial" w:cs="Arial"/>
-          <w:sz w:val="24"/>
-          <w:szCs w:val="24"/>
-        </w:rPr>
-        <w:t>UC18</w:t>
-      </w:r>
-      <w:proofErr w:type="gramEnd"/>
     </w:p>
     <w:p>
       <w:pPr>
@@ -45284,18 +44941,8 @@
           <w:sz w:val="24"/>
           <w:szCs w:val="24"/>
         </w:rPr>
-        <w:t xml:space="preserve">Manage shipping addresses – </w:t>
+        <w:t>Manage shipping addresses – UC19</w:t>
       </w:r>
-      <w:proofErr w:type="gramStart"/>
-      <w:r>
-        <w:rPr>
-          <w:rFonts w:ascii="Arial" w:hAnsi="Arial" w:cs="Arial"/>
-          <w:sz w:val="24"/>
-          <w:szCs w:val="24"/>
-        </w:rPr>
-        <w:t>UC19</w:t>
-      </w:r>
-      <w:proofErr w:type="gramEnd"/>
     </w:p>
     <w:p>
       <w:pPr>
@@ -45316,25 +44963,7 @@
           <w:sz w:val="24"/>
           <w:szCs w:val="24"/>
         </w:rPr>
-        <w:t xml:space="preserve">Manage reviews / </w:t>
-      </w:r>
-      <w:proofErr w:type="gramStart"/>
-      <w:r>
-        <w:rPr>
-          <w:rFonts w:ascii="Arial" w:hAnsi="Arial" w:cs="Arial"/>
-          <w:sz w:val="24"/>
-          <w:szCs w:val="24"/>
-        </w:rPr>
-        <w:t>feedbacks</w:t>
-      </w:r>
-      <w:proofErr w:type="gramEnd"/>
-      <w:r>
-        <w:rPr>
-          <w:rFonts w:ascii="Arial" w:hAnsi="Arial" w:cs="Arial"/>
-          <w:sz w:val="24"/>
-          <w:szCs w:val="24"/>
-        </w:rPr>
-        <w:t xml:space="preserve"> – UC20</w:t>
+        <w:t>Manage reviews / feedbacks – UC20</w:t>
       </w:r>
     </w:p>
     <w:p>
@@ -45364,18 +44993,8 @@
           <w:sz w:val="24"/>
           <w:szCs w:val="24"/>
         </w:rPr>
-        <w:t xml:space="preserve">– </w:t>
+        <w:t>– UC22</w:t>
       </w:r>
-      <w:proofErr w:type="gramStart"/>
-      <w:r>
-        <w:rPr>
-          <w:rFonts w:ascii="Arial" w:hAnsi="Arial" w:cs="Arial"/>
-          <w:sz w:val="24"/>
-          <w:szCs w:val="24"/>
-        </w:rPr>
-        <w:t>UC22</w:t>
-      </w:r>
-      <w:proofErr w:type="gramEnd"/>
     </w:p>
     <w:tbl>
       <w:tblPr>
@@ -47072,18 +46691,8 @@
           <w:sz w:val="24"/>
           <w:szCs w:val="24"/>
         </w:rPr>
-        <w:t xml:space="preserve">– </w:t>
+        <w:t>– UC23</w:t>
       </w:r>
-      <w:proofErr w:type="gramStart"/>
-      <w:r>
-        <w:rPr>
-          <w:rFonts w:ascii="Arial" w:hAnsi="Arial" w:cs="Arial"/>
-          <w:sz w:val="24"/>
-          <w:szCs w:val="24"/>
-        </w:rPr>
-        <w:t>UC23</w:t>
-      </w:r>
-      <w:proofErr w:type="gramEnd"/>
     </w:p>
     <w:p>
       <w:pPr>
@@ -47112,18 +46721,8 @@
           <w:sz w:val="24"/>
           <w:szCs w:val="24"/>
         </w:rPr>
-        <w:t xml:space="preserve"> – </w:t>
+        <w:t xml:space="preserve"> – UC24</w:t>
       </w:r>
-      <w:proofErr w:type="gramStart"/>
-      <w:r>
-        <w:rPr>
-          <w:rFonts w:ascii="Arial" w:hAnsi="Arial" w:cs="Arial"/>
-          <w:sz w:val="24"/>
-          <w:szCs w:val="24"/>
-        </w:rPr>
-        <w:t>UC24</w:t>
-      </w:r>
-      <w:proofErr w:type="gramEnd"/>
     </w:p>
     <w:tbl>
       <w:tblPr>
@@ -47316,6 +46915,7 @@
                 <w:szCs w:val="20"/>
                 <w14:ligatures w14:val="none"/>
               </w:rPr>
+              <w:lastRenderedPageBreak/>
               <w:t>Use</w:t>
             </w:r>
             <w:r>
@@ -47791,7 +47391,6 @@
                 <w:szCs w:val="20"/>
                 <w14:ligatures w14:val="none"/>
               </w:rPr>
-              <w:lastRenderedPageBreak/>
               <w:t>Preconditions</w:t>
             </w:r>
           </w:p>
@@ -49046,6 +48645,95 @@
     </w:lvl>
   </w:abstractNum>
   <w:abstractNum w:abstractNumId="4" w15:restartNumberingAfterBreak="0">
+    <w:nsid w:val="1CF05906"/>
+    <w:multiLevelType w:val="hybridMultilevel"/>
+    <w:tmpl w:val="9DA44AD0"/>
+    <w:lvl w:ilvl="0" w:tplc="0409000F">
+      <w:start w:val="1"/>
+      <w:numFmt w:val="decimal"/>
+      <w:lvlText w:val="%1."/>
+      <w:lvlJc w:val="left"/>
+      <w:pPr>
+        <w:ind w:left="720" w:hanging="360"/>
+      </w:pPr>
+      <w:rPr>
+        <w:rFonts w:hint="default"/>
+      </w:rPr>
+    </w:lvl>
+    <w:lvl w:ilvl="1" w:tplc="04090019" w:tentative="1">
+      <w:start w:val="1"/>
+      <w:numFmt w:val="lowerLetter"/>
+      <w:lvlText w:val="%2."/>
+      <w:lvlJc w:val="left"/>
+      <w:pPr>
+        <w:ind w:left="1440" w:hanging="360"/>
+      </w:pPr>
+    </w:lvl>
+    <w:lvl w:ilvl="2" w:tplc="0409001B" w:tentative="1">
+      <w:start w:val="1"/>
+      <w:numFmt w:val="lowerRoman"/>
+      <w:lvlText w:val="%3."/>
+      <w:lvlJc w:val="right"/>
+      <w:pPr>
+        <w:ind w:left="2160" w:hanging="180"/>
+      </w:pPr>
+    </w:lvl>
+    <w:lvl w:ilvl="3" w:tplc="0409000F" w:tentative="1">
+      <w:start w:val="1"/>
+      <w:numFmt w:val="decimal"/>
+      <w:lvlText w:val="%4."/>
+      <w:lvlJc w:val="left"/>
+      <w:pPr>
+        <w:ind w:left="2880" w:hanging="360"/>
+      </w:pPr>
+    </w:lvl>
+    <w:lvl w:ilvl="4" w:tplc="04090019" w:tentative="1">
+      <w:start w:val="1"/>
+      <w:numFmt w:val="lowerLetter"/>
+      <w:lvlText w:val="%5."/>
+      <w:lvlJc w:val="left"/>
+      <w:pPr>
+        <w:ind w:left="3600" w:hanging="360"/>
+      </w:pPr>
+    </w:lvl>
+    <w:lvl w:ilvl="5" w:tplc="0409001B" w:tentative="1">
+      <w:start w:val="1"/>
+      <w:numFmt w:val="lowerRoman"/>
+      <w:lvlText w:val="%6."/>
+      <w:lvlJc w:val="right"/>
+      <w:pPr>
+        <w:ind w:left="4320" w:hanging="180"/>
+      </w:pPr>
+    </w:lvl>
+    <w:lvl w:ilvl="6" w:tplc="0409000F" w:tentative="1">
+      <w:start w:val="1"/>
+      <w:numFmt w:val="decimal"/>
+      <w:lvlText w:val="%7."/>
+      <w:lvlJc w:val="left"/>
+      <w:pPr>
+        <w:ind w:left="5040" w:hanging="360"/>
+      </w:pPr>
+    </w:lvl>
+    <w:lvl w:ilvl="7" w:tplc="04090019" w:tentative="1">
+      <w:start w:val="1"/>
+      <w:numFmt w:val="lowerLetter"/>
+      <w:lvlText w:val="%8."/>
+      <w:lvlJc w:val="left"/>
+      <w:pPr>
+        <w:ind w:left="5760" w:hanging="360"/>
+      </w:pPr>
+    </w:lvl>
+    <w:lvl w:ilvl="8" w:tplc="0409001B" w:tentative="1">
+      <w:start w:val="1"/>
+      <w:numFmt w:val="lowerRoman"/>
+      <w:lvlText w:val="%9."/>
+      <w:lvlJc w:val="right"/>
+      <w:pPr>
+        <w:ind w:left="6480" w:hanging="180"/>
+      </w:pPr>
+    </w:lvl>
+  </w:abstractNum>
+  <w:abstractNum w:abstractNumId="5" w15:restartNumberingAfterBreak="0">
     <w:nsid w:val="1D8B1102"/>
     <w:multiLevelType w:val="multilevel"/>
     <w:tmpl w:val="C14AB916"/>
@@ -49166,7 +48854,7 @@
       </w:rPr>
     </w:lvl>
   </w:abstractNum>
-  <w:abstractNum w:abstractNumId="5" w15:restartNumberingAfterBreak="0">
+  <w:abstractNum w:abstractNumId="6" w15:restartNumberingAfterBreak="0">
     <w:nsid w:val="22072793"/>
     <w:multiLevelType w:val="hybridMultilevel"/>
     <w:tmpl w:val="BFF0E34C"/>
@@ -49255,7 +48943,7 @@
       </w:pPr>
     </w:lvl>
   </w:abstractNum>
-  <w:abstractNum w:abstractNumId="6" w15:restartNumberingAfterBreak="0">
+  <w:abstractNum w:abstractNumId="7" w15:restartNumberingAfterBreak="0">
     <w:nsid w:val="261068AF"/>
     <w:multiLevelType w:val="hybridMultilevel"/>
     <w:tmpl w:val="33583E88"/>
@@ -49368,7 +49056,7 @@
       </w:rPr>
     </w:lvl>
   </w:abstractNum>
-  <w:abstractNum w:abstractNumId="7" w15:restartNumberingAfterBreak="0">
+  <w:abstractNum w:abstractNumId="8" w15:restartNumberingAfterBreak="0">
     <w:nsid w:val="26874EED"/>
     <w:multiLevelType w:val="multilevel"/>
     <w:tmpl w:val="21A04682"/>
@@ -49481,7 +49169,7 @@
       </w:rPr>
     </w:lvl>
   </w:abstractNum>
-  <w:abstractNum w:abstractNumId="8" w15:restartNumberingAfterBreak="0">
+  <w:abstractNum w:abstractNumId="9" w15:restartNumberingAfterBreak="0">
     <w:nsid w:val="2829720D"/>
     <w:multiLevelType w:val="hybridMultilevel"/>
     <w:tmpl w:val="105CFD7E"/>
@@ -49570,7 +49258,7 @@
       </w:pPr>
     </w:lvl>
   </w:abstractNum>
-  <w:abstractNum w:abstractNumId="9" w15:restartNumberingAfterBreak="0">
+  <w:abstractNum w:abstractNumId="10" w15:restartNumberingAfterBreak="0">
     <w:nsid w:val="3C013BC6"/>
     <w:multiLevelType w:val="hybridMultilevel"/>
     <w:tmpl w:val="B1745AD0"/>
@@ -49683,7 +49371,7 @@
       </w:rPr>
     </w:lvl>
   </w:abstractNum>
-  <w:abstractNum w:abstractNumId="10" w15:restartNumberingAfterBreak="0">
+  <w:abstractNum w:abstractNumId="11" w15:restartNumberingAfterBreak="0">
     <w:nsid w:val="3CB53792"/>
     <w:multiLevelType w:val="multilevel"/>
     <w:tmpl w:val="C14AB916"/>
@@ -49804,7 +49492,7 @@
       </w:rPr>
     </w:lvl>
   </w:abstractNum>
-  <w:abstractNum w:abstractNumId="11" w15:restartNumberingAfterBreak="0">
+  <w:abstractNum w:abstractNumId="12" w15:restartNumberingAfterBreak="0">
     <w:nsid w:val="43F30E2C"/>
     <w:multiLevelType w:val="multilevel"/>
     <w:tmpl w:val="0C9ABF42"/>
@@ -49925,7 +49613,7 @@
       </w:rPr>
     </w:lvl>
   </w:abstractNum>
-  <w:abstractNum w:abstractNumId="12" w15:restartNumberingAfterBreak="0">
+  <w:abstractNum w:abstractNumId="13" w15:restartNumberingAfterBreak="0">
     <w:nsid w:val="47CA5A06"/>
     <w:multiLevelType w:val="multilevel"/>
     <w:tmpl w:val="C14AB916"/>
@@ -50046,7 +49734,7 @@
       </w:rPr>
     </w:lvl>
   </w:abstractNum>
-  <w:abstractNum w:abstractNumId="13" w15:restartNumberingAfterBreak="0">
+  <w:abstractNum w:abstractNumId="14" w15:restartNumberingAfterBreak="0">
     <w:nsid w:val="534422AB"/>
     <w:multiLevelType w:val="multilevel"/>
     <w:tmpl w:val="0C9ABF42"/>
@@ -50167,7 +49855,7 @@
       </w:rPr>
     </w:lvl>
   </w:abstractNum>
-  <w:abstractNum w:abstractNumId="14" w15:restartNumberingAfterBreak="0">
+  <w:abstractNum w:abstractNumId="15" w15:restartNumberingAfterBreak="0">
     <w:nsid w:val="66396F07"/>
     <w:multiLevelType w:val="hybridMultilevel"/>
     <w:tmpl w:val="CF7C521A"/>
@@ -50280,7 +49968,7 @@
       </w:rPr>
     </w:lvl>
   </w:abstractNum>
-  <w:abstractNum w:abstractNumId="15" w15:restartNumberingAfterBreak="0">
+  <w:abstractNum w:abstractNumId="16" w15:restartNumberingAfterBreak="0">
     <w:nsid w:val="6D9D5C6F"/>
     <w:multiLevelType w:val="multilevel"/>
     <w:tmpl w:val="C14AB916"/>
@@ -50401,7 +50089,7 @@
       </w:rPr>
     </w:lvl>
   </w:abstractNum>
-  <w:abstractNum w:abstractNumId="16" w15:restartNumberingAfterBreak="0">
+  <w:abstractNum w:abstractNumId="17" w15:restartNumberingAfterBreak="0">
     <w:nsid w:val="7A665E24"/>
     <w:multiLevelType w:val="hybridMultilevel"/>
     <w:tmpl w:val="7AF0B420"/>
@@ -50514,7 +50202,7 @@
       </w:rPr>
     </w:lvl>
   </w:abstractNum>
-  <w:abstractNum w:abstractNumId="17" w15:restartNumberingAfterBreak="0">
+  <w:abstractNum w:abstractNumId="18" w15:restartNumberingAfterBreak="0">
     <w:nsid w:val="7B6A75F2"/>
     <w:multiLevelType w:val="multilevel"/>
     <w:tmpl w:val="39AA8952"/>
@@ -50627,7 +50315,7 @@
       </w:rPr>
     </w:lvl>
   </w:abstractNum>
-  <w:abstractNum w:abstractNumId="18" w15:restartNumberingAfterBreak="0">
+  <w:abstractNum w:abstractNumId="19" w15:restartNumberingAfterBreak="0">
     <w:nsid w:val="7C290F6B"/>
     <w:multiLevelType w:val="multilevel"/>
     <w:tmpl w:val="0C9ABF42"/>
@@ -50752,58 +50440,61 @@
     <w:abstractNumId w:val="3"/>
   </w:num>
   <w:num w:numId="2" w16cid:durableId="61148493">
-    <w:abstractNumId w:val="6"/>
+    <w:abstractNumId w:val="7"/>
   </w:num>
   <w:num w:numId="3" w16cid:durableId="444886598">
-    <w:abstractNumId w:val="16"/>
+    <w:abstractNumId w:val="17"/>
   </w:num>
   <w:num w:numId="4" w16cid:durableId="67043495">
     <w:abstractNumId w:val="1"/>
   </w:num>
   <w:num w:numId="5" w16cid:durableId="452794747">
+    <w:abstractNumId w:val="9"/>
+  </w:num>
+  <w:num w:numId="6" w16cid:durableId="694186419">
     <w:abstractNumId w:val="8"/>
   </w:num>
-  <w:num w:numId="6" w16cid:durableId="694186419">
-    <w:abstractNumId w:val="7"/>
-  </w:num>
   <w:num w:numId="7" w16cid:durableId="123424947">
-    <w:abstractNumId w:val="11"/>
+    <w:abstractNumId w:val="12"/>
   </w:num>
   <w:num w:numId="8" w16cid:durableId="323975699">
     <w:abstractNumId w:val="0"/>
   </w:num>
   <w:num w:numId="9" w16cid:durableId="1047031402">
+    <w:abstractNumId w:val="14"/>
+  </w:num>
+  <w:num w:numId="10" w16cid:durableId="1545411127">
+    <w:abstractNumId w:val="6"/>
+  </w:num>
+  <w:num w:numId="11" w16cid:durableId="701323863">
     <w:abstractNumId w:val="13"/>
   </w:num>
-  <w:num w:numId="10" w16cid:durableId="1545411127">
+  <w:num w:numId="12" w16cid:durableId="462888478">
+    <w:abstractNumId w:val="19"/>
+  </w:num>
+  <w:num w:numId="13" w16cid:durableId="1650402668">
+    <w:abstractNumId w:val="16"/>
+  </w:num>
+  <w:num w:numId="14" w16cid:durableId="1436250977">
+    <w:abstractNumId w:val="18"/>
+  </w:num>
+  <w:num w:numId="15" w16cid:durableId="553740738">
     <w:abstractNumId w:val="5"/>
   </w:num>
-  <w:num w:numId="11" w16cid:durableId="701323863">
-    <w:abstractNumId w:val="12"/>
+  <w:num w:numId="16" w16cid:durableId="282808547">
+    <w:abstractNumId w:val="10"/>
   </w:num>
-  <w:num w:numId="12" w16cid:durableId="462888478">
-    <w:abstractNumId w:val="18"/>
-  </w:num>
-  <w:num w:numId="13" w16cid:durableId="1650402668">
+  <w:num w:numId="17" w16cid:durableId="815534526">
     <w:abstractNumId w:val="15"/>
   </w:num>
-  <w:num w:numId="14" w16cid:durableId="1436250977">
-    <w:abstractNumId w:val="17"/>
-  </w:num>
-  <w:num w:numId="15" w16cid:durableId="553740738">
-    <w:abstractNumId w:val="4"/>
-  </w:num>
-  <w:num w:numId="16" w16cid:durableId="282808547">
-    <w:abstractNumId w:val="9"/>
-  </w:num>
-  <w:num w:numId="17" w16cid:durableId="815534526">
-    <w:abstractNumId w:val="14"/>
-  </w:num>
   <w:num w:numId="18" w16cid:durableId="621309379">
-    <w:abstractNumId w:val="10"/>
+    <w:abstractNumId w:val="11"/>
   </w:num>
   <w:num w:numId="19" w16cid:durableId="1346438649">
     <w:abstractNumId w:val="2"/>
+  </w:num>
+  <w:num w:numId="20" w16cid:durableId="971861034">
+    <w:abstractNumId w:val="4"/>
   </w:num>
 </w:numbering>
 </file>

</xml_diff>